<commit_message>
report: add Literature Review, some scenes' pictures
</commit_message>
<xml_diff>
--- a/論文相關/參考/開發行動載具之數位遊戲式學習APP以輔助國小高年級學童學習數與計算.docx
+++ b/論文相關/參考/開發行動載具之數位遊戲式學習APP以輔助國小高年級學童學習數與計算.docx
@@ -1,6 +1,6 @@
 
 <file path=word/document.xml><?xml version="1.0" encoding="utf-8"?>
-<w:document xmlns:wpc="http://schemas.microsoft.com/office/word/2010/wordprocessingCanvas" xmlns:mc="http://schemas.openxmlformats.org/markup-compatibility/2006" xmlns:o="urn:schemas-microsoft-com:office:office" xmlns:r="http://schemas.openxmlformats.org/officeDocument/2006/relationships" xmlns:m="http://schemas.openxmlformats.org/officeDocument/2006/math" xmlns:v="urn:schemas-microsoft-com:vml" xmlns:wp14="http://schemas.microsoft.com/office/word/2010/wordprocessingDrawing" xmlns:wp="http://schemas.openxmlformats.org/drawingml/2006/wordprocessingDrawing" xmlns:w10="urn:schemas-microsoft-com:office:word" xmlns:w="http://schemas.openxmlformats.org/wordprocessingml/2006/main" xmlns:w14="http://schemas.microsoft.com/office/word/2010/wordml" xmlns:wpg="http://schemas.microsoft.com/office/word/2010/wordprocessingGroup" xmlns:wpi="http://schemas.microsoft.com/office/word/2010/wordprocessingInk" xmlns:wne="http://schemas.microsoft.com/office/word/2006/wordml" xmlns:wps="http://schemas.microsoft.com/office/word/2010/wordprocessingShape" mc:Ignorable="w14 wp14">
+<w:document xmlns:wpc="http://schemas.microsoft.com/office/word/2010/wordprocessingCanvas" xmlns:cx="http://schemas.microsoft.com/office/drawing/2014/chartex" xmlns:cx1="http://schemas.microsoft.com/office/drawing/2015/9/8/chartex" xmlns:cx2="http://schemas.microsoft.com/office/drawing/2015/10/21/chartex" xmlns:cx3="http://schemas.microsoft.com/office/drawing/2016/5/9/chartex" xmlns:cx4="http://schemas.microsoft.com/office/drawing/2016/5/10/chartex" xmlns:cx5="http://schemas.microsoft.com/office/drawing/2016/5/11/chartex" xmlns:mc="http://schemas.openxmlformats.org/markup-compatibility/2006" xmlns:o="urn:schemas-microsoft-com:office:office" xmlns:r="http://schemas.openxmlformats.org/officeDocument/2006/relationships" xmlns:m="http://schemas.openxmlformats.org/officeDocument/2006/math" xmlns:v="urn:schemas-microsoft-com:vml" xmlns:wp14="http://schemas.microsoft.com/office/word/2010/wordprocessingDrawing" xmlns:wp="http://schemas.openxmlformats.org/drawingml/2006/wordprocessingDrawing" xmlns:w10="urn:schemas-microsoft-com:office:word" xmlns:w="http://schemas.openxmlformats.org/wordprocessingml/2006/main" xmlns:w14="http://schemas.microsoft.com/office/word/2010/wordml" xmlns:w15="http://schemas.microsoft.com/office/word/2012/wordml" xmlns:w16se="http://schemas.microsoft.com/office/word/2015/wordml/symex" xmlns:wpg="http://schemas.microsoft.com/office/word/2010/wordprocessingGroup" xmlns:wpi="http://schemas.microsoft.com/office/word/2010/wordprocessingInk" xmlns:wne="http://schemas.microsoft.com/office/word/2006/wordml" xmlns:wps="http://schemas.microsoft.com/office/word/2010/wordprocessingShape" mc:Ignorable="w14 w15 w16se wp14">
   <w:body>
     <w:p>
       <w:pPr>
@@ -2022,7 +2022,7 @@
         </w:rPr>
         <w:t>指透過</w:t>
       </w:r>
-      <w:hyperlink r:id="rId9" w:tooltip="數位遊戲" w:history="1">
+      <w:hyperlink r:id="rId8" w:tooltip="數位遊戲" w:history="1">
         <w:r>
           <w:rPr>
             <w:rFonts w:ascii="標楷體" w:eastAsia="標楷體" w:hAnsi="標楷體"/>
@@ -2438,7 +2438,7 @@
                     <pic:cNvPicPr/>
                   </pic:nvPicPr>
                   <pic:blipFill>
-                    <a:blip r:embed="rId10">
+                    <a:blip r:embed="rId9">
                       <a:extLst>
                         <a:ext uri="{28A0092B-C50C-407E-A947-70E740481C1C}">
                           <a14:useLocalDpi xmlns:a14="http://schemas.microsoft.com/office/drawing/2010/main" val="0"/>
@@ -2698,7 +2698,7 @@
       <w:pPr>
         <w:ind w:firstLine="480"/>
         <w:rPr>
-          <w:rFonts w:ascii="標楷體" w:eastAsia="標楷體" w:hAnsi="標楷體" w:hint="eastAsia"/>
+          <w:rFonts w:ascii="標楷體" w:eastAsia="標楷體" w:hAnsi="標楷體"/>
         </w:rPr>
       </w:pPr>
     </w:p>
@@ -3035,6 +3035,8 @@
         </w:rPr>
         <w:t>Campione</w:t>
       </w:r>
+      <w:bookmarkStart w:id="0" w:name="_GoBack"/>
+      <w:bookmarkEnd w:id="0"/>
       <w:r>
         <w:rPr>
           <w:rFonts w:ascii="標楷體" w:eastAsia="標楷體" w:hAnsi="標楷體" w:hint="eastAsia"/>
@@ -3042,7 +3044,7 @@
           <w:szCs w:val="22"/>
           <w:lang w:eastAsia="zh-TW"/>
         </w:rPr>
-        <w:t>c和</w:t>
+        <w:t>和</w:t>
       </w:r>
       <w:r>
         <w:rPr>
@@ -4201,7 +4203,7 @@
                     <pic:cNvPicPr/>
                   </pic:nvPicPr>
                   <pic:blipFill>
-                    <a:blip r:embed="rId11" cstate="print">
+                    <a:blip r:embed="rId10" cstate="print">
                       <a:extLst>
                         <a:ext uri="{28A0092B-C50C-407E-A947-70E740481C1C}">
                           <a14:useLocalDpi xmlns:a14="http://schemas.microsoft.com/office/drawing/2010/main" val="0"/>
@@ -4527,7 +4529,7 @@
                     <pic:cNvPicPr/>
                   </pic:nvPicPr>
                   <pic:blipFill>
-                    <a:blip r:embed="rId12" cstate="print">
+                    <a:blip r:embed="rId11" cstate="print">
                       <a:extLst>
                         <a:ext uri="{28A0092B-C50C-407E-A947-70E740481C1C}">
                           <a14:useLocalDpi xmlns:a14="http://schemas.microsoft.com/office/drawing/2010/main" val="0"/>
@@ -5155,8 +5157,6 @@
         </w:rPr>
         <w:tab/>
       </w:r>
-      <w:bookmarkStart w:id="0" w:name="_GoBack"/>
-      <w:bookmarkEnd w:id="0"/>
     </w:p>
     <w:p>
       <w:pPr>
@@ -5198,7 +5198,7 @@
                     </pic:cNvPicPr>
                   </pic:nvPicPr>
                   <pic:blipFill>
-                    <a:blip r:embed="rId13" cstate="print">
+                    <a:blip r:embed="rId12" cstate="print">
                       <a:extLst>
                         <a:ext uri="{28A0092B-C50C-407E-A947-70E740481C1C}">
                           <a14:useLocalDpi xmlns:a14="http://schemas.microsoft.com/office/drawing/2010/main" val="0"/>
@@ -5332,7 +5332,7 @@
               </wp:anchor>
             </w:drawing>
           </mc:Choice>
-          <mc:Fallback xmlns:w15="http://schemas.microsoft.com/office/word/2012/wordml">
+          <mc:Fallback>
             <w:pict>
               <v:shapetype w14:anchorId="3CDB3327" id="_x0000_t202" coordsize="21600,21600" o:spt="202" path="m,l,21600r21600,l21600,xe">
                 <v:stroke joinstyle="miter"/>
@@ -5408,7 +5408,7 @@
                     </pic:cNvPicPr>
                   </pic:nvPicPr>
                   <pic:blipFill>
-                    <a:blip r:embed="rId14" cstate="print">
+                    <a:blip r:embed="rId13" cstate="print">
                       <a:extLst>
                         <a:ext uri="{28A0092B-C50C-407E-A947-70E740481C1C}">
                           <a14:useLocalDpi xmlns:a14="http://schemas.microsoft.com/office/drawing/2010/main" val="0"/>
@@ -5467,7 +5467,7 @@
                     </pic:cNvPicPr>
                   </pic:nvPicPr>
                   <pic:blipFill>
-                    <a:blip r:embed="rId15" cstate="print">
+                    <a:blip r:embed="rId14" cstate="print">
                       <a:extLst>
                         <a:ext uri="{28A0092B-C50C-407E-A947-70E740481C1C}">
                           <a14:useLocalDpi xmlns:a14="http://schemas.microsoft.com/office/drawing/2010/main" val="0"/>
@@ -5523,7 +5523,7 @@
                     </pic:cNvPicPr>
                   </pic:nvPicPr>
                   <pic:blipFill>
-                    <a:blip r:embed="rId16" cstate="print">
+                    <a:blip r:embed="rId15" cstate="print">
                       <a:extLst>
                         <a:ext uri="{28A0092B-C50C-407E-A947-70E740481C1C}">
                           <a14:useLocalDpi xmlns:a14="http://schemas.microsoft.com/office/drawing/2010/main" val="0"/>
@@ -5650,7 +5650,7 @@
               </wp:anchor>
             </w:drawing>
           </mc:Choice>
-          <mc:Fallback xmlns:w15="http://schemas.microsoft.com/office/word/2012/wordml">
+          <mc:Fallback>
             <w:pict>
               <v:shape w14:anchorId="65500EBA" id="文字方塊 35" o:spid="_x0000_s1027" type="#_x0000_t202" style="position:absolute;left:0;text-align:left;margin-left:161.2pt;margin-top:110.8pt;width:1in;height:22.35pt;z-index:251720192;visibility:visible;mso-wrap-style:none;mso-height-percent:0;mso-wrap-distance-left:9pt;mso-wrap-distance-top:0;mso-wrap-distance-right:9pt;mso-wrap-distance-bottom:0;mso-position-horizontal:absolute;mso-position-horizontal-relative:text;mso-position-vertical:absolute;mso-position-vertical-relative:text;mso-height-percent:0;mso-height-relative:margin;v-text-anchor:top" o:gfxdata="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" filled="f" stroked="f" strokeweight=".5pt">
                 <v:textbox>
@@ -5794,7 +5794,7 @@
               </wp:anchor>
             </w:drawing>
           </mc:Choice>
-          <mc:Fallback xmlns:w15="http://schemas.microsoft.com/office/word/2012/wordml">
+          <mc:Fallback>
             <w:pict>
               <v:shape w14:anchorId="1F63203B" id="文字方塊 34" o:spid="_x0000_s1028" type="#_x0000_t202" style="position:absolute;left:0;text-align:left;margin-left:-20.95pt;margin-top:110.8pt;width:1in;height:22.35pt;z-index:251512320;visibility:visible;mso-wrap-style:none;mso-height-percent:0;mso-wrap-distance-left:9pt;mso-wrap-distance-top:0;mso-wrap-distance-right:9pt;mso-wrap-distance-bottom:0;mso-position-horizontal:absolute;mso-position-horizontal-relative:text;mso-position-vertical:absolute;mso-position-vertical-relative:text;mso-height-percent:0;mso-height-relative:margin;v-text-anchor:top" o:gfxdata="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" filled="f" stroked="f" strokeweight=".5pt">
                 <v:textbox>
@@ -5821,7 +5821,6 @@
                         </w:rPr>
                         <w:t xml:space="preserve"> </w:t>
                       </w:r>
-                      <w:proofErr w:type="gramStart"/>
                       <w:r>
                         <w:rPr>
                           <w:rFonts w:ascii="標楷體" w:eastAsia="標楷體" w:hAnsi="標楷體" w:hint="eastAsia"/>
@@ -5829,7 +5828,6 @@
                         </w:rPr>
                         <w:t>究級密碼</w:t>
                       </w:r>
-                      <w:proofErr w:type="gramEnd"/>
                       <w:r>
                         <w:rPr>
                           <w:rFonts w:ascii="標楷體" w:eastAsia="標楷體" w:hAnsi="標楷體" w:hint="eastAsia"/>
@@ -5875,7 +5873,7 @@
                     </pic:cNvPicPr>
                   </pic:nvPicPr>
                   <pic:blipFill>
-                    <a:blip r:embed="rId17" cstate="print">
+                    <a:blip r:embed="rId16" cstate="print">
                       <a:extLst>
                         <a:ext uri="{28A0092B-C50C-407E-A947-70E740481C1C}">
                           <a14:useLocalDpi xmlns:a14="http://schemas.microsoft.com/office/drawing/2010/main" val="0"/>
@@ -6144,7 +6142,7 @@
               </wp:anchor>
             </w:drawing>
           </mc:Choice>
-          <mc:Fallback xmlns:w15="http://schemas.microsoft.com/office/word/2012/wordml">
+          <mc:Fallback>
             <w:pict>
               <v:shape w14:anchorId="2E7470D0" id="文字方塊 39" o:spid="_x0000_s1029" type="#_x0000_t202" style="position:absolute;left:0;text-align:left;margin-left:38.95pt;margin-top:12.9pt;width:1in;height:22.35pt;z-index:251877888;visibility:visible;mso-wrap-style:none;mso-height-percent:0;mso-wrap-distance-left:9pt;mso-wrap-distance-top:0;mso-wrap-distance-right:9pt;mso-wrap-distance-bottom:0;mso-position-horizontal:absolute;mso-position-horizontal-relative:text;mso-position-vertical:absolute;mso-position-vertical-relative:text;mso-height-percent:0;mso-height-relative:margin;v-text-anchor:top" o:gfxdata="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" filled="f" stroked="f" strokeweight=".5pt">
                 <v:textbox>
@@ -6295,7 +6293,7 @@
               </wp:anchor>
             </w:drawing>
           </mc:Choice>
-          <mc:Fallback xmlns:w15="http://schemas.microsoft.com/office/word/2012/wordml">
+          <mc:Fallback>
             <w:pict>
               <v:shape w14:anchorId="092B15C1" id="文字方塊 40" o:spid="_x0000_s1030" type="#_x0000_t202" style="position:absolute;left:0;text-align:left;margin-left:255.15pt;margin-top:14.65pt;width:1in;height:22.35pt;z-index:252215808;visibility:visible;mso-wrap-style:none;mso-height-percent:0;mso-wrap-distance-left:9pt;mso-wrap-distance-top:0;mso-wrap-distance-right:9pt;mso-wrap-distance-bottom:0;mso-position-horizontal:absolute;mso-position-horizontal-relative:text;mso-position-vertical:absolute;mso-position-vertical-relative:text;mso-height-percent:0;mso-height-relative:margin;v-text-anchor:top" o:gfxdata="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" filled="f" stroked="f" strokeweight=".5pt">
                 <v:textbox>
@@ -6647,7 +6645,7 @@
                     <pic:cNvPicPr/>
                   </pic:nvPicPr>
                   <pic:blipFill>
-                    <a:blip r:embed="rId18" cstate="print">
+                    <a:blip r:embed="rId17" cstate="print">
                       <a:extLst>
                         <a:ext uri="{28A0092B-C50C-407E-A947-70E740481C1C}">
                           <a14:useLocalDpi xmlns:a14="http://schemas.microsoft.com/office/drawing/2010/main" val="0"/>
@@ -6819,7 +6817,7 @@
               </wp:anchor>
             </w:drawing>
           </mc:Choice>
-          <mc:Fallback xmlns:w15="http://schemas.microsoft.com/office/word/2012/wordml">
+          <mc:Fallback>
             <w:pict>
               <v:shape w14:anchorId="597A3EAD" id="文字方塊 7" o:spid="_x0000_s1031" type="#_x0000_t202" style="position:absolute;left:0;text-align:left;margin-left:123.55pt;margin-top:117.7pt;width:1in;height:22.35pt;z-index:251664896;visibility:visible;mso-wrap-style:none;mso-height-percent:0;mso-wrap-distance-left:9pt;mso-wrap-distance-top:0;mso-wrap-distance-right:9pt;mso-wrap-distance-bottom:0;mso-position-horizontal:absolute;mso-position-horizontal-relative:text;mso-position-vertical:absolute;mso-position-vertical-relative:text;mso-height-percent:0;mso-height-relative:margin;v-text-anchor:top" o:gfxdata="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" fillcolor="white [3212]" stroked="f" strokeweight=".5pt">
                 <v:textbox>
@@ -6900,7 +6898,7 @@
                     </pic:cNvPicPr>
                   </pic:nvPicPr>
                   <pic:blipFill>
-                    <a:blip r:embed="rId19" cstate="print">
+                    <a:blip r:embed="rId18" cstate="print">
                       <a:extLst>
                         <a:ext uri="{28A0092B-C50C-407E-A947-70E740481C1C}">
                           <a14:useLocalDpi xmlns:a14="http://schemas.microsoft.com/office/drawing/2010/main" val="0"/>
@@ -6963,7 +6961,7 @@
                     </pic:cNvPicPr>
                   </pic:nvPicPr>
                   <pic:blipFill>
-                    <a:blip r:embed="rId20" cstate="print">
+                    <a:blip r:embed="rId19" cstate="print">
                       <a:extLst>
                         <a:ext uri="{28A0092B-C50C-407E-A947-70E740481C1C}">
                           <a14:useLocalDpi xmlns:a14="http://schemas.microsoft.com/office/drawing/2010/main" val="0"/>
@@ -7023,7 +7021,7 @@
                     </pic:cNvPicPr>
                   </pic:nvPicPr>
                   <pic:blipFill rotWithShape="1">
-                    <a:blip r:embed="rId21" cstate="print">
+                    <a:blip r:embed="rId20" cstate="print">
                       <a:extLst>
                         <a:ext uri="{28A0092B-C50C-407E-A947-70E740481C1C}">
                           <a14:useLocalDpi xmlns:a14="http://schemas.microsoft.com/office/drawing/2010/main" val="0"/>
@@ -7210,7 +7208,7 @@
               </wp:anchor>
             </w:drawing>
           </mc:Choice>
-          <mc:Fallback xmlns:w15="http://schemas.microsoft.com/office/word/2012/wordml">
+          <mc:Fallback>
             <w:pict>
               <v:shape w14:anchorId="58DD28EC" id="文字方塊 6" o:spid="_x0000_s1032" type="#_x0000_t202" style="position:absolute;left:0;text-align:left;margin-left:-60.35pt;margin-top:9.3pt;width:1in;height:22.35pt;z-index:251663872;visibility:visible;mso-wrap-style:none;mso-height-percent:0;mso-wrap-distance-left:9pt;mso-wrap-distance-top:0;mso-wrap-distance-right:9pt;mso-wrap-distance-bottom:0;mso-position-horizontal:absolute;mso-position-horizontal-relative:text;mso-position-vertical:absolute;mso-position-vertical-relative:text;mso-height-percent:0;mso-height-relative:margin;v-text-anchor:top" o:gfxdata="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" fillcolor="white [3212]" stroked="f" strokeweight=".5pt">
                 <v:textbox>
@@ -7360,7 +7358,7 @@
               </wp:anchor>
             </w:drawing>
           </mc:Choice>
-          <mc:Fallback xmlns:w15="http://schemas.microsoft.com/office/word/2012/wordml">
+          <mc:Fallback>
             <w:pict>
               <v:shape w14:anchorId="06E16646" id="文字方塊 8" o:spid="_x0000_s1033" type="#_x0000_t202" style="position:absolute;left:0;text-align:left;margin-left:307.65pt;margin-top:10.2pt;width:1in;height:22.35pt;z-index:251665920;visibility:visible;mso-wrap-style:none;mso-height-percent:0;mso-wrap-distance-left:9pt;mso-wrap-distance-top:0;mso-wrap-distance-right:9pt;mso-wrap-distance-bottom:0;mso-position-horizontal:absolute;mso-position-horizontal-relative:text;mso-position-vertical:absolute;mso-position-vertical-relative:text;mso-height-percent:0;mso-height-relative:margin;v-text-anchor:top" o:gfxdata="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" fillcolor="white [3212]" stroked="f" strokeweight=".5pt">
                 <v:textbox>
@@ -7515,7 +7513,7 @@
                     <pic:cNvPicPr/>
                   </pic:nvPicPr>
                   <pic:blipFill>
-                    <a:blip r:embed="rId22" cstate="print">
+                    <a:blip r:embed="rId21" cstate="print">
                       <a:extLst>
                         <a:ext uri="{28A0092B-C50C-407E-A947-70E740481C1C}">
                           <a14:useLocalDpi xmlns:a14="http://schemas.microsoft.com/office/drawing/2010/main" val="0"/>
@@ -7608,7 +7606,7 @@
                     <pic:cNvPicPr/>
                   </pic:nvPicPr>
                   <pic:blipFill>
-                    <a:blip r:embed="rId23" cstate="print">
+                    <a:blip r:embed="rId22" cstate="print">
                       <a:extLst>
                         <a:ext uri="{28A0092B-C50C-407E-A947-70E740481C1C}">
                           <a14:useLocalDpi xmlns:a14="http://schemas.microsoft.com/office/drawing/2010/main" val="0"/>
@@ -8202,7 +8200,7 @@
           <w:rFonts w:ascii="Times New Roman" w:eastAsia="標楷體" w:hAnsi="Times New Roman" w:cs="Times New Roman"/>
         </w:rPr>
       </w:pPr>
-      <w:hyperlink r:id="rId24" w:history="1">
+      <w:hyperlink r:id="rId23" w:history="1">
         <w:r>
           <w:rPr>
             <w:rStyle w:val="af"/>
@@ -8764,7 +8762,7 @@
         </w:rPr>
         <w:t xml:space="preserve"> Retrieved June 10, 2009, from </w:t>
       </w:r>
-      <w:hyperlink r:id="rId25" w:history="1">
+      <w:hyperlink r:id="rId24" w:history="1">
         <w:r>
           <w:rPr>
             <w:rStyle w:val="af"/>
@@ -8801,7 +8799,7 @@
         </w:rPr>
         <w:t xml:space="preserve"> Retrieved August 20, 2007, from </w:t>
       </w:r>
-      <w:hyperlink r:id="rId26" w:history="1">
+      <w:hyperlink r:id="rId25" w:history="1">
         <w:r>
           <w:rPr>
             <w:rStyle w:val="af"/>
@@ -9262,7 +9260,7 @@
       </w:r>
     </w:p>
     <w:sectPr>
-      <w:footerReference w:type="default" r:id="rId27"/>
+      <w:footerReference w:type="default" r:id="rId26"/>
       <w:pgSz w:w="11906" w:h="16838"/>
       <w:pgMar w:top="1134" w:right="1588" w:bottom="1134" w:left="1588" w:header="851" w:footer="992" w:gutter="0"/>
       <w:cols w:space="425"/>
@@ -9273,7 +9271,7 @@
 </file>
 
 <file path=word/endnotes.xml><?xml version="1.0" encoding="utf-8"?>
-<w:endnotes xmlns:wpc="http://schemas.microsoft.com/office/word/2010/wordprocessingCanvas" xmlns:mc="http://schemas.openxmlformats.org/markup-compatibility/2006" xmlns:o="urn:schemas-microsoft-com:office:office" xmlns:r="http://schemas.openxmlformats.org/officeDocument/2006/relationships" xmlns:m="http://schemas.openxmlformats.org/officeDocument/2006/math" xmlns:v="urn:schemas-microsoft-com:vml" xmlns:wp14="http://schemas.microsoft.com/office/word/2010/wordprocessingDrawing" xmlns:wp="http://schemas.openxmlformats.org/drawingml/2006/wordprocessingDrawing" xmlns:w10="urn:schemas-microsoft-com:office:word" xmlns:w="http://schemas.openxmlformats.org/wordprocessingml/2006/main" xmlns:w14="http://schemas.microsoft.com/office/word/2010/wordml" xmlns:wpg="http://schemas.microsoft.com/office/word/2010/wordprocessingGroup" xmlns:wpi="http://schemas.microsoft.com/office/word/2010/wordprocessingInk" xmlns:wne="http://schemas.microsoft.com/office/word/2006/wordml" xmlns:wps="http://schemas.microsoft.com/office/word/2010/wordprocessingShape" mc:Ignorable="w14 wp14">
+<w:endnotes xmlns:wpc="http://schemas.microsoft.com/office/word/2010/wordprocessingCanvas" xmlns:cx="http://schemas.microsoft.com/office/drawing/2014/chartex" xmlns:cx1="http://schemas.microsoft.com/office/drawing/2015/9/8/chartex" xmlns:cx2="http://schemas.microsoft.com/office/drawing/2015/10/21/chartex" xmlns:cx3="http://schemas.microsoft.com/office/drawing/2016/5/9/chartex" xmlns:cx4="http://schemas.microsoft.com/office/drawing/2016/5/10/chartex" xmlns:cx5="http://schemas.microsoft.com/office/drawing/2016/5/11/chartex" xmlns:mc="http://schemas.openxmlformats.org/markup-compatibility/2006" xmlns:o="urn:schemas-microsoft-com:office:office" xmlns:r="http://schemas.openxmlformats.org/officeDocument/2006/relationships" xmlns:m="http://schemas.openxmlformats.org/officeDocument/2006/math" xmlns:v="urn:schemas-microsoft-com:vml" xmlns:wp14="http://schemas.microsoft.com/office/word/2010/wordprocessingDrawing" xmlns:wp="http://schemas.openxmlformats.org/drawingml/2006/wordprocessingDrawing" xmlns:w10="urn:schemas-microsoft-com:office:word" xmlns:w="http://schemas.openxmlformats.org/wordprocessingml/2006/main" xmlns:w14="http://schemas.microsoft.com/office/word/2010/wordml" xmlns:w15="http://schemas.microsoft.com/office/word/2012/wordml" xmlns:w16se="http://schemas.microsoft.com/office/word/2015/wordml/symex" xmlns:wpg="http://schemas.microsoft.com/office/word/2010/wordprocessingGroup" xmlns:wpi="http://schemas.microsoft.com/office/word/2010/wordprocessingInk" xmlns:wne="http://schemas.microsoft.com/office/word/2006/wordml" xmlns:wps="http://schemas.microsoft.com/office/word/2010/wordprocessingShape" mc:Ignorable="w14 w15 w16se wp14">
   <w:endnote w:type="separator" w:id="-1">
     <w:p>
       <w:r>
@@ -9292,7 +9290,7 @@
 </file>
 
 <file path=word/footer1.xml><?xml version="1.0" encoding="utf-8"?>
-<w:ftr xmlns:wpc="http://schemas.microsoft.com/office/word/2010/wordprocessingCanvas" xmlns:mc="http://schemas.openxmlformats.org/markup-compatibility/2006" xmlns:o="urn:schemas-microsoft-com:office:office" xmlns:r="http://schemas.openxmlformats.org/officeDocument/2006/relationships" xmlns:m="http://schemas.openxmlformats.org/officeDocument/2006/math" xmlns:v="urn:schemas-microsoft-com:vml" xmlns:wp14="http://schemas.microsoft.com/office/word/2010/wordprocessingDrawing" xmlns:wp="http://schemas.openxmlformats.org/drawingml/2006/wordprocessingDrawing" xmlns:w10="urn:schemas-microsoft-com:office:word" xmlns:w="http://schemas.openxmlformats.org/wordprocessingml/2006/main" xmlns:w14="http://schemas.microsoft.com/office/word/2010/wordml" xmlns:wpg="http://schemas.microsoft.com/office/word/2010/wordprocessingGroup" xmlns:wpi="http://schemas.microsoft.com/office/word/2010/wordprocessingInk" xmlns:wne="http://schemas.microsoft.com/office/word/2006/wordml" xmlns:wps="http://schemas.microsoft.com/office/word/2010/wordprocessingShape" mc:Ignorable="w14 wp14">
+<w:ftr xmlns:wpc="http://schemas.microsoft.com/office/word/2010/wordprocessingCanvas" xmlns:cx="http://schemas.microsoft.com/office/drawing/2014/chartex" xmlns:cx1="http://schemas.microsoft.com/office/drawing/2015/9/8/chartex" xmlns:cx2="http://schemas.microsoft.com/office/drawing/2015/10/21/chartex" xmlns:cx3="http://schemas.microsoft.com/office/drawing/2016/5/9/chartex" xmlns:cx4="http://schemas.microsoft.com/office/drawing/2016/5/10/chartex" xmlns:cx5="http://schemas.microsoft.com/office/drawing/2016/5/11/chartex" xmlns:mc="http://schemas.openxmlformats.org/markup-compatibility/2006" xmlns:o="urn:schemas-microsoft-com:office:office" xmlns:r="http://schemas.openxmlformats.org/officeDocument/2006/relationships" xmlns:m="http://schemas.openxmlformats.org/officeDocument/2006/math" xmlns:v="urn:schemas-microsoft-com:vml" xmlns:wp14="http://schemas.microsoft.com/office/word/2010/wordprocessingDrawing" xmlns:wp="http://schemas.openxmlformats.org/drawingml/2006/wordprocessingDrawing" xmlns:w10="urn:schemas-microsoft-com:office:word" xmlns:w="http://schemas.openxmlformats.org/wordprocessingml/2006/main" xmlns:w14="http://schemas.microsoft.com/office/word/2010/wordml" xmlns:w15="http://schemas.microsoft.com/office/word/2012/wordml" xmlns:w16se="http://schemas.microsoft.com/office/word/2015/wordml/symex" xmlns:wpg="http://schemas.microsoft.com/office/word/2010/wordprocessingGroup" xmlns:wpi="http://schemas.microsoft.com/office/word/2010/wordprocessingInk" xmlns:wne="http://schemas.microsoft.com/office/word/2006/wordml" xmlns:wps="http://schemas.microsoft.com/office/word/2010/wordprocessingShape" mc:Ignorable="w14 w15 w16se wp14">
   <w:sdt>
     <w:sdtPr>
       <w:id w:val="-1791344186"/>
@@ -9322,7 +9320,7 @@
             <w:noProof/>
             <w:lang w:val="zh-TW"/>
           </w:rPr>
-          <w:t>1</w:t>
+          <w:t>4</w:t>
         </w:r>
         <w:r>
           <w:fldChar w:fldCharType="end"/>
@@ -9339,7 +9337,7 @@
 </file>
 
 <file path=word/footnotes.xml><?xml version="1.0" encoding="utf-8"?>
-<w:footnotes xmlns:wpc="http://schemas.microsoft.com/office/word/2010/wordprocessingCanvas" xmlns:mc="http://schemas.openxmlformats.org/markup-compatibility/2006" xmlns:o="urn:schemas-microsoft-com:office:office" xmlns:r="http://schemas.openxmlformats.org/officeDocument/2006/relationships" xmlns:m="http://schemas.openxmlformats.org/officeDocument/2006/math" xmlns:v="urn:schemas-microsoft-com:vml" xmlns:wp14="http://schemas.microsoft.com/office/word/2010/wordprocessingDrawing" xmlns:wp="http://schemas.openxmlformats.org/drawingml/2006/wordprocessingDrawing" xmlns:w10="urn:schemas-microsoft-com:office:word" xmlns:w="http://schemas.openxmlformats.org/wordprocessingml/2006/main" xmlns:w14="http://schemas.microsoft.com/office/word/2010/wordml" xmlns:wpg="http://schemas.microsoft.com/office/word/2010/wordprocessingGroup" xmlns:wpi="http://schemas.microsoft.com/office/word/2010/wordprocessingInk" xmlns:wne="http://schemas.microsoft.com/office/word/2006/wordml" xmlns:wps="http://schemas.microsoft.com/office/word/2010/wordprocessingShape" mc:Ignorable="w14 wp14">
+<w:footnotes xmlns:wpc="http://schemas.microsoft.com/office/word/2010/wordprocessingCanvas" xmlns:cx="http://schemas.microsoft.com/office/drawing/2014/chartex" xmlns:cx1="http://schemas.microsoft.com/office/drawing/2015/9/8/chartex" xmlns:cx2="http://schemas.microsoft.com/office/drawing/2015/10/21/chartex" xmlns:cx3="http://schemas.microsoft.com/office/drawing/2016/5/9/chartex" xmlns:cx4="http://schemas.microsoft.com/office/drawing/2016/5/10/chartex" xmlns:cx5="http://schemas.microsoft.com/office/drawing/2016/5/11/chartex" xmlns:mc="http://schemas.openxmlformats.org/markup-compatibility/2006" xmlns:o="urn:schemas-microsoft-com:office:office" xmlns:r="http://schemas.openxmlformats.org/officeDocument/2006/relationships" xmlns:m="http://schemas.openxmlformats.org/officeDocument/2006/math" xmlns:v="urn:schemas-microsoft-com:vml" xmlns:wp14="http://schemas.microsoft.com/office/word/2010/wordprocessingDrawing" xmlns:wp="http://schemas.openxmlformats.org/drawingml/2006/wordprocessingDrawing" xmlns:w10="urn:schemas-microsoft-com:office:word" xmlns:w="http://schemas.openxmlformats.org/wordprocessingml/2006/main" xmlns:w14="http://schemas.microsoft.com/office/word/2010/wordml" xmlns:w15="http://schemas.microsoft.com/office/word/2012/wordml" xmlns:w16se="http://schemas.microsoft.com/office/word/2015/wordml/symex" xmlns:wpg="http://schemas.microsoft.com/office/word/2010/wordprocessingGroup" xmlns:wpi="http://schemas.microsoft.com/office/word/2010/wordprocessingInk" xmlns:wne="http://schemas.microsoft.com/office/word/2006/wordml" xmlns:wps="http://schemas.microsoft.com/office/word/2010/wordprocessingShape" mc:Ignorable="w14 w15 w16se wp14">
   <w:footnote w:type="separator" w:id="-1">
     <w:p>
       <w:r>
@@ -9358,8 +9356,8 @@
 </file>
 
 <file path=word/numbering.xml><?xml version="1.0" encoding="utf-8"?>
-<w:numbering xmlns:wpc="http://schemas.microsoft.com/office/word/2010/wordprocessingCanvas" xmlns:mc="http://schemas.openxmlformats.org/markup-compatibility/2006" xmlns:o="urn:schemas-microsoft-com:office:office" xmlns:r="http://schemas.openxmlformats.org/officeDocument/2006/relationships" xmlns:m="http://schemas.openxmlformats.org/officeDocument/2006/math" xmlns:v="urn:schemas-microsoft-com:vml" xmlns:wp14="http://schemas.microsoft.com/office/word/2010/wordprocessingDrawing" xmlns:wp="http://schemas.openxmlformats.org/drawingml/2006/wordprocessingDrawing" xmlns:w10="urn:schemas-microsoft-com:office:word" xmlns:w="http://schemas.openxmlformats.org/wordprocessingml/2006/main" xmlns:w14="http://schemas.microsoft.com/office/word/2010/wordml" xmlns:wpg="http://schemas.microsoft.com/office/word/2010/wordprocessingGroup" xmlns:wpi="http://schemas.microsoft.com/office/word/2010/wordprocessingInk" xmlns:wne="http://schemas.microsoft.com/office/word/2006/wordml" xmlns:wps="http://schemas.microsoft.com/office/word/2010/wordprocessingShape" mc:Ignorable="w14 wp14">
-  <w:abstractNum w:abstractNumId="0">
+<w:numbering xmlns:wpc="http://schemas.microsoft.com/office/word/2010/wordprocessingCanvas" xmlns:cx="http://schemas.microsoft.com/office/drawing/2014/chartex" xmlns:cx1="http://schemas.microsoft.com/office/drawing/2015/9/8/chartex" xmlns:cx2="http://schemas.microsoft.com/office/drawing/2015/10/21/chartex" xmlns:cx3="http://schemas.microsoft.com/office/drawing/2016/5/9/chartex" xmlns:cx4="http://schemas.microsoft.com/office/drawing/2016/5/10/chartex" xmlns:cx5="http://schemas.microsoft.com/office/drawing/2016/5/11/chartex" xmlns:mc="http://schemas.openxmlformats.org/markup-compatibility/2006" xmlns:o="urn:schemas-microsoft-com:office:office" xmlns:r="http://schemas.openxmlformats.org/officeDocument/2006/relationships" xmlns:m="http://schemas.openxmlformats.org/officeDocument/2006/math" xmlns:v="urn:schemas-microsoft-com:vml" xmlns:wp14="http://schemas.microsoft.com/office/word/2010/wordprocessingDrawing" xmlns:wp="http://schemas.openxmlformats.org/drawingml/2006/wordprocessingDrawing" xmlns:w10="urn:schemas-microsoft-com:office:word" xmlns:w="http://schemas.openxmlformats.org/wordprocessingml/2006/main" xmlns:w14="http://schemas.microsoft.com/office/word/2010/wordml" xmlns:w15="http://schemas.microsoft.com/office/word/2012/wordml" xmlns:w16se="http://schemas.microsoft.com/office/word/2015/wordml/symex" xmlns:wpg="http://schemas.microsoft.com/office/word/2010/wordprocessingGroup" xmlns:wpi="http://schemas.microsoft.com/office/word/2010/wordprocessingInk" xmlns:wne="http://schemas.microsoft.com/office/word/2006/wordml" xmlns:wps="http://schemas.microsoft.com/office/word/2010/wordprocessingShape" mc:Ignorable="w14 w15 w16se wp14">
+  <w:abstractNum w:abstractNumId="0" w15:restartNumberingAfterBreak="0">
     <w:nsid w:val="017056B6"/>
     <w:multiLevelType w:val="hybridMultilevel"/>
     <w:tmpl w:val="9CE81A5C"/>
@@ -9445,7 +9443,7 @@
       </w:pPr>
     </w:lvl>
   </w:abstractNum>
-  <w:abstractNum w:abstractNumId="1">
+  <w:abstractNum w:abstractNumId="1" w15:restartNumberingAfterBreak="0">
     <w:nsid w:val="06115866"/>
     <w:multiLevelType w:val="hybridMultilevel"/>
     <w:tmpl w:val="94C8671C"/>
@@ -9531,7 +9529,7 @@
       </w:pPr>
     </w:lvl>
   </w:abstractNum>
-  <w:abstractNum w:abstractNumId="2">
+  <w:abstractNum w:abstractNumId="2" w15:restartNumberingAfterBreak="0">
     <w:nsid w:val="0B8C2E65"/>
     <w:multiLevelType w:val="hybridMultilevel"/>
     <w:tmpl w:val="68DAE744"/>
@@ -9623,7 +9621,7 @@
       </w:pPr>
     </w:lvl>
   </w:abstractNum>
-  <w:abstractNum w:abstractNumId="3">
+  <w:abstractNum w:abstractNumId="3" w15:restartNumberingAfterBreak="0">
     <w:nsid w:val="1CC563E8"/>
     <w:multiLevelType w:val="hybridMultilevel"/>
     <w:tmpl w:val="1CAE9154"/>
@@ -9709,7 +9707,7 @@
       </w:pPr>
     </w:lvl>
   </w:abstractNum>
-  <w:abstractNum w:abstractNumId="4">
+  <w:abstractNum w:abstractNumId="4" w15:restartNumberingAfterBreak="0">
     <w:nsid w:val="1D933C42"/>
     <w:multiLevelType w:val="multilevel"/>
     <w:tmpl w:val="CC08DE82"/>
@@ -9822,7 +9820,7 @@
       </w:pPr>
     </w:lvl>
   </w:abstractNum>
-  <w:abstractNum w:abstractNumId="5">
+  <w:abstractNum w:abstractNumId="5" w15:restartNumberingAfterBreak="0">
     <w:nsid w:val="2EA81B49"/>
     <w:multiLevelType w:val="hybridMultilevel"/>
     <w:tmpl w:val="98AA3AA0"/>
@@ -9908,7 +9906,7 @@
       </w:pPr>
     </w:lvl>
   </w:abstractNum>
-  <w:abstractNum w:abstractNumId="6">
+  <w:abstractNum w:abstractNumId="6" w15:restartNumberingAfterBreak="0">
     <w:nsid w:val="34DB71AB"/>
     <w:multiLevelType w:val="hybridMultilevel"/>
     <w:tmpl w:val="1AF2F740"/>
@@ -9994,7 +9992,7 @@
       </w:pPr>
     </w:lvl>
   </w:abstractNum>
-  <w:abstractNum w:abstractNumId="7">
+  <w:abstractNum w:abstractNumId="7" w15:restartNumberingAfterBreak="0">
     <w:nsid w:val="3A812C9B"/>
     <w:multiLevelType w:val="hybridMultilevel"/>
     <w:tmpl w:val="B0B218F0"/>
@@ -10089,7 +10087,7 @@
       </w:pPr>
     </w:lvl>
   </w:abstractNum>
-  <w:abstractNum w:abstractNumId="8">
+  <w:abstractNum w:abstractNumId="8" w15:restartNumberingAfterBreak="0">
     <w:nsid w:val="3B2C4D69"/>
     <w:multiLevelType w:val="hybridMultilevel"/>
     <w:tmpl w:val="923455F6"/>
@@ -10178,7 +10176,7 @@
       </w:pPr>
     </w:lvl>
   </w:abstractNum>
-  <w:abstractNum w:abstractNumId="9">
+  <w:abstractNum w:abstractNumId="9" w15:restartNumberingAfterBreak="0">
     <w:nsid w:val="3C3625E6"/>
     <w:multiLevelType w:val="hybridMultilevel"/>
     <w:tmpl w:val="5BDA3FEA"/>
@@ -10267,7 +10265,7 @@
       </w:pPr>
     </w:lvl>
   </w:abstractNum>
-  <w:abstractNum w:abstractNumId="10">
+  <w:abstractNum w:abstractNumId="10" w15:restartNumberingAfterBreak="0">
     <w:nsid w:val="433D3ACE"/>
     <w:multiLevelType w:val="hybridMultilevel"/>
     <w:tmpl w:val="98AA3AA0"/>
@@ -10353,7 +10351,7 @@
       </w:pPr>
     </w:lvl>
   </w:abstractNum>
-  <w:abstractNum w:abstractNumId="11">
+  <w:abstractNum w:abstractNumId="11" w15:restartNumberingAfterBreak="0">
     <w:nsid w:val="58353C7D"/>
     <w:multiLevelType w:val="hybridMultilevel"/>
     <w:tmpl w:val="B9BA9060"/>
@@ -10442,7 +10440,7 @@
       </w:pPr>
     </w:lvl>
   </w:abstractNum>
-  <w:abstractNum w:abstractNumId="12">
+  <w:abstractNum w:abstractNumId="12" w15:restartNumberingAfterBreak="0">
     <w:nsid w:val="72D51D69"/>
     <w:multiLevelType w:val="hybridMultilevel"/>
     <w:tmpl w:val="CAA24CDE"/>
@@ -10534,7 +10532,7 @@
       </w:pPr>
     </w:lvl>
   </w:abstractNum>
-  <w:abstractNum w:abstractNumId="13">
+  <w:abstractNum w:abstractNumId="13" w15:restartNumberingAfterBreak="0">
     <w:nsid w:val="759B1845"/>
     <w:multiLevelType w:val="hybridMultilevel"/>
     <w:tmpl w:val="98AA3AA0"/>
@@ -10620,7 +10618,7 @@
       </w:pPr>
     </w:lvl>
   </w:abstractNum>
-  <w:abstractNum w:abstractNumId="14">
+  <w:abstractNum w:abstractNumId="14" w15:restartNumberingAfterBreak="0">
     <w:nsid w:val="76CD67FE"/>
     <w:multiLevelType w:val="hybridMultilevel"/>
     <w:tmpl w:val="86806428"/>
@@ -10706,7 +10704,7 @@
       </w:pPr>
     </w:lvl>
   </w:abstractNum>
-  <w:abstractNum w:abstractNumId="15">
+  <w:abstractNum w:abstractNumId="15" w15:restartNumberingAfterBreak="0">
     <w:nsid w:val="78E6740E"/>
     <w:multiLevelType w:val="hybridMultilevel"/>
     <w:tmpl w:val="B6A6868E"/>
@@ -10844,7 +10842,7 @@
 </file>
 
 <file path=word/styles.xml><?xml version="1.0" encoding="utf-8"?>
-<w:styles xmlns:mc="http://schemas.openxmlformats.org/markup-compatibility/2006" xmlns:r="http://schemas.openxmlformats.org/officeDocument/2006/relationships" xmlns:w="http://schemas.openxmlformats.org/wordprocessingml/2006/main" xmlns:w14="http://schemas.microsoft.com/office/word/2010/wordml" mc:Ignorable="w14">
+<w:styles xmlns:mc="http://schemas.openxmlformats.org/markup-compatibility/2006" xmlns:r="http://schemas.openxmlformats.org/officeDocument/2006/relationships" xmlns:w="http://schemas.openxmlformats.org/wordprocessingml/2006/main" xmlns:w14="http://schemas.microsoft.com/office/word/2010/wordml" xmlns:w15="http://schemas.microsoft.com/office/word/2012/wordml" xmlns:w16se="http://schemas.microsoft.com/office/word/2015/wordml/symex" mc:Ignorable="w14 w15 w16se">
   <w:docDefaults>
     <w:rPrDefault>
       <w:rPr>
@@ -10857,622 +10855,381 @@
     </w:rPrDefault>
     <w:pPrDefault/>
   </w:docDefaults>
-  <w:latentStyles w:defLockedState="0" w:defUIPriority="99" w:defSemiHidden="1" w:defUnhideWhenUsed="1" w:defQFormat="0" w:count="267">
-    <w:lsdException w:name="Normal" w:semiHidden="0" w:uiPriority="0" w:unhideWhenUsed="0" w:qFormat="1"/>
-    <w:lsdException w:name="heading 1" w:semiHidden="0" w:uiPriority="9" w:unhideWhenUsed="0" w:qFormat="1"/>
-    <w:lsdException w:name="heading 2" w:uiPriority="9" w:qFormat="1"/>
-    <w:lsdException w:name="heading 3" w:uiPriority="9" w:qFormat="1"/>
-    <w:lsdException w:name="heading 4" w:uiPriority="9" w:qFormat="1"/>
-    <w:lsdException w:name="heading 5" w:uiPriority="9" w:qFormat="1"/>
-    <w:lsdException w:name="heading 6" w:uiPriority="9" w:qFormat="1"/>
-    <w:lsdException w:name="heading 7" w:uiPriority="9" w:qFormat="1"/>
-    <w:lsdException w:name="heading 8" w:uiPriority="9" w:qFormat="1"/>
-    <w:lsdException w:name="heading 9" w:uiPriority="9" w:qFormat="1"/>
-    <w:lsdException w:name="toc 1" w:uiPriority="39"/>
-    <w:lsdException w:name="toc 2" w:uiPriority="39"/>
-    <w:lsdException w:name="toc 3" w:uiPriority="39"/>
-    <w:lsdException w:name="toc 4" w:uiPriority="39"/>
-    <w:lsdException w:name="toc 5" w:uiPriority="39"/>
-    <w:lsdException w:name="toc 6" w:uiPriority="39"/>
-    <w:lsdException w:name="toc 7" w:uiPriority="39"/>
-    <w:lsdException w:name="toc 8" w:uiPriority="39"/>
-    <w:lsdException w:name="toc 9" w:uiPriority="39"/>
-    <w:lsdException w:name="caption" w:uiPriority="35" w:qFormat="1"/>
-    <w:lsdException w:name="Title" w:semiHidden="0" w:uiPriority="10" w:unhideWhenUsed="0" w:qFormat="1"/>
-    <w:lsdException w:name="Default Paragraph Font" w:uiPriority="1"/>
-    <w:lsdException w:name="Body Text" w:uiPriority="1" w:qFormat="1"/>
-    <w:lsdException w:name="Subtitle" w:semiHidden="0" w:uiPriority="11" w:unhideWhenUsed="0" w:qFormat="1"/>
-    <w:lsdException w:name="Strong" w:semiHidden="0" w:uiPriority="22" w:unhideWhenUsed="0" w:qFormat="1"/>
-    <w:lsdException w:name="Emphasis" w:semiHidden="0" w:uiPriority="20" w:unhideWhenUsed="0" w:qFormat="1"/>
-    <w:lsdException w:name="Table Grid" w:semiHidden="0" w:uiPriority="59" w:unhideWhenUsed="0"/>
-    <w:lsdException w:name="Placeholder Text" w:unhideWhenUsed="0"/>
-    <w:lsdException w:name="No Spacing" w:semiHidden="0" w:uiPriority="1" w:unhideWhenUsed="0" w:qFormat="1"/>
-    <w:lsdException w:name="Light Shading" w:semiHidden="0" w:uiPriority="60" w:unhideWhenUsed="0"/>
-    <w:lsdException w:name="Light List" w:semiHidden="0" w:uiPriority="61" w:unhideWhenUsed="0"/>
-    <w:lsdException w:name="Light Grid" w:semiHidden="0" w:uiPriority="62" w:unhideWhenUsed="0"/>
-    <w:lsdException w:name="Medium Shading 1" w:semiHidden="0" w:uiPriority="63" w:unhideWhenUsed="0"/>
-    <w:lsdException w:name="Medium Shading 2" w:semiHidden="0" w:uiPriority="64" w:unhideWhenUsed="0"/>
-    <w:lsdException w:name="Medium List 1" w:semiHidden="0" w:uiPriority="65" w:unhideWhenUsed="0"/>
-    <w:lsdException w:name="Medium List 2" w:semiHidden="0" w:uiPriority="66" w:unhideWhenUsed="0"/>
-    <w:lsdException w:name="Medium Grid 1" w:semiHidden="0" w:uiPriority="67" w:unhideWhenUsed="0"/>
-    <w:lsdException w:name="Medium Grid 2" w:semiHidden="0" w:uiPriority="68" w:unhideWhenUsed="0"/>
-    <w:lsdException w:name="Medium Grid 3" w:semiHidden="0" w:uiPriority="69" w:unhideWhenUsed="0"/>
-    <w:lsdException w:name="Dark List" w:semiHidden="0" w:uiPriority="70" w:unhideWhenUsed="0"/>
-    <w:lsdException w:name="Colorful Shading" w:semiHidden="0" w:uiPriority="71" w:unhideWhenUsed="0"/>
-    <w:lsdException w:name="Colorful List" w:semiHidden="0" w:uiPriority="72" w:unhideWhenUsed="0"/>
-    <w:lsdException w:name="Colorful Grid" w:semiHidden="0" w:uiPriority="73" w:unhideWhenUsed="0"/>
-    <w:lsdException w:name="Light Shading Accent 1" w:semiHidden="0" w:uiPriority="60" w:unhideWhenUsed="0"/>
-    <w:lsdException w:name="Light List Accent 1" w:semiHidden="0" w:uiPriority="61" w:unhideWhenUsed="0"/>
-    <w:lsdException w:name="Light Grid Accent 1" w:semiHidden="0" w:uiPriority="62" w:unhideWhenUsed="0"/>
-    <w:lsdException w:name="Medium Shading 1 Accent 1" w:semiHidden="0" w:uiPriority="63" w:unhideWhenUsed="0"/>
-    <w:lsdException w:name="Medium Shading 2 Accent 1" w:semiHidden="0" w:uiPriority="64" w:unhideWhenUsed="0"/>
-    <w:lsdException w:name="Medium List 1 Accent 1" w:semiHidden="0" w:uiPriority="65" w:unhideWhenUsed="0"/>
-    <w:lsdException w:name="Revision" w:unhideWhenUsed="0"/>
-    <w:lsdException w:name="List Paragraph" w:semiHidden="0" w:uiPriority="34" w:unhideWhenUsed="0" w:qFormat="1"/>
-    <w:lsdException w:name="Quote" w:semiHidden="0" w:uiPriority="29" w:unhideWhenUsed="0" w:qFormat="1"/>
-    <w:lsdException w:name="Intense Quote" w:semiHidden="0" w:uiPriority="30" w:unhideWhenUsed="0" w:qFormat="1"/>
-    <w:lsdException w:name="Medium List 2 Accent 1" w:semiHidden="0" w:uiPriority="66" w:unhideWhenUsed="0"/>
-    <w:lsdException w:name="Medium Grid 1 Accent 1" w:semiHidden="0" w:uiPriority="67" w:unhideWhenUsed="0"/>
-    <w:lsdException w:name="Medium Grid 2 Accent 1" w:semiHidden="0" w:uiPriority="68" w:unhideWhenUsed="0"/>
-    <w:lsdException w:name="Medium Grid 3 Accent 1" w:semiHidden="0" w:uiPriority="69" w:unhideWhenUsed="0"/>
-    <w:lsdException w:name="Dark List Accent 1" w:semiHidden="0" w:uiPriority="70" w:unhideWhenUsed="0"/>
-    <w:lsdException w:name="Colorful Shading Accent 1" w:semiHidden="0" w:uiPriority="71" w:unhideWhenUsed="0"/>
-    <w:lsdException w:name="Colorful List Accent 1" w:semiHidden="0" w:uiPriority="72" w:unhideWhenUsed="0"/>
-    <w:lsdException w:name="Colorful Grid Accent 1" w:semiHidden="0" w:uiPriority="73" w:unhideWhenUsed="0"/>
-    <w:lsdException w:name="Light Shading Accent 2" w:semiHidden="0" w:uiPriority="60" w:unhideWhenUsed="0"/>
-    <w:lsdException w:name="Light List Accent 2" w:semiHidden="0" w:uiPriority="61" w:unhideWhenUsed="0"/>
-    <w:lsdException w:name="Light Grid Accent 2" w:semiHidden="0" w:uiPriority="62" w:unhideWhenUsed="0"/>
-    <w:lsdException w:name="Medium Shading 1 Accent 2" w:semiHidden="0" w:uiPriority="63" w:unhideWhenUsed="0"/>
-    <w:lsdException w:name="Medium Shading 2 Accent 2" w:semiHidden="0" w:uiPriority="64" w:unhideWhenUsed="0"/>
-    <w:lsdException w:name="Medium List 1 Accent 2" w:semiHidden="0" w:uiPriority="65" w:unhideWhenUsed="0"/>
-    <w:lsdException w:name="Medium List 2 Accent 2" w:semiHidden="0" w:uiPriority="66" w:unhideWhenUsed="0"/>
-    <w:lsdException w:name="Medium Grid 1 Accent 2" w:semiHidden="0" w:uiPriority="67" w:unhideWhenUsed="0"/>
-    <w:lsdException w:name="Medium Grid 2 Accent 2" w:semiHidden="0" w:uiPriority="68" w:unhideWhenUsed="0"/>
-    <w:lsdException w:name="Medium Grid 3 Accent 2" w:semiHidden="0" w:uiPriority="69" w:unhideWhenUsed="0"/>
-    <w:lsdException w:name="Dark List Accent 2" w:semiHidden="0" w:uiPriority="70" w:unhideWhenUsed="0"/>
-    <w:lsdException w:name="Colorful Shading Accent 2" w:semiHidden="0" w:uiPriority="71" w:unhideWhenUsed="0"/>
-    <w:lsdException w:name="Colorful List Accent 2" w:semiHidden="0" w:uiPriority="72" w:unhideWhenUsed="0"/>
-    <w:lsdException w:name="Colorful Grid Accent 2" w:semiHidden="0" w:uiPriority="73" w:unhideWhenUsed="0"/>
-    <w:lsdException w:name="Light Shading Accent 3" w:semiHidden="0" w:uiPriority="60" w:unhideWhenUsed="0"/>
-    <w:lsdException w:name="Light List Accent 3" w:semiHidden="0" w:uiPriority="61" w:unhideWhenUsed="0"/>
-    <w:lsdException w:name="Light Grid Accent 3" w:semiHidden="0" w:uiPriority="62" w:unhideWhenUsed="0"/>
-    <w:lsdException w:name="Medium Shading 1 Accent 3" w:semiHidden="0" w:uiPriority="63" w:unhideWhenUsed="0"/>
-    <w:lsdException w:name="Medium Shading 2 Accent 3" w:semiHidden="0" w:uiPriority="64" w:unhideWhenUsed="0"/>
-    <w:lsdException w:name="Medium List 1 Accent 3" w:semiHidden="0" w:uiPriority="65" w:unhideWhenUsed="0"/>
-    <w:lsdException w:name="Medium List 2 Accent 3" w:semiHidden="0" w:uiPriority="66" w:unhideWhenUsed="0"/>
-    <w:lsdException w:name="Medium Grid 1 Accent 3" w:semiHidden="0" w:uiPriority="67" w:unhideWhenUsed="0"/>
-    <w:lsdException w:name="Medium Grid 2 Accent 3" w:semiHidden="0" w:uiPriority="68" w:unhideWhenUsed="0"/>
-    <w:lsdException w:name="Medium Grid 3 Accent 3" w:semiHidden="0" w:uiPriority="69" w:unhideWhenUsed="0"/>
-    <w:lsdException w:name="Dark List Accent 3" w:semiHidden="0" w:uiPriority="70" w:unhideWhenUsed="0"/>
-    <w:lsdException w:name="Colorful Shading Accent 3" w:semiHidden="0" w:uiPriority="71" w:unhideWhenUsed="0"/>
-    <w:lsdException w:name="Colorful List Accent 3" w:semiHidden="0" w:uiPriority="72" w:unhideWhenUsed="0"/>
-    <w:lsdException w:name="Colorful Grid Accent 3" w:semiHidden="0" w:uiPriority="73" w:unhideWhenUsed="0"/>
-    <w:lsdException w:name="Light Shading Accent 4" w:semiHidden="0" w:uiPriority="60" w:unhideWhenUsed="0"/>
-    <w:lsdException w:name="Light List Accent 4" w:semiHidden="0" w:uiPriority="61" w:unhideWhenUsed="0"/>
-    <w:lsdException w:name="Light Grid Accent 4" w:semiHidden="0" w:uiPriority="62" w:unhideWhenUsed="0"/>
-    <w:lsdException w:name="Medium Shading 1 Accent 4" w:semiHidden="0" w:uiPriority="63" w:unhideWhenUsed="0"/>
-    <w:lsdException w:name="Medium Shading 2 Accent 4" w:semiHidden="0" w:uiPriority="64" w:unhideWhenUsed="0"/>
-    <w:lsdException w:name="Medium List 1 Accent 4" w:semiHidden="0" w:uiPriority="65" w:unhideWhenUsed="0"/>
-    <w:lsdException w:name="Medium List 2 Accent 4" w:semiHidden="0" w:uiPriority="66" w:unhideWhenUsed="0"/>
-    <w:lsdException w:name="Medium Grid 1 Accent 4" w:semiHidden="0" w:uiPriority="67" w:unhideWhenUsed="0"/>
-    <w:lsdException w:name="Medium Grid 2 Accent 4" w:semiHidden="0" w:uiPriority="68" w:unhideWhenUsed="0"/>
-    <w:lsdException w:name="Medium Grid 3 Accent 4" w:semiHidden="0" w:uiPriority="69" w:unhideWhenUsed="0"/>
-    <w:lsdException w:name="Dark List Accent 4" w:semiHidden="0" w:uiPriority="70" w:unhideWhenUsed="0"/>
-    <w:lsdException w:name="Colorful Shading Accent 4" w:semiHidden="0" w:uiPriority="71" w:unhideWhenUsed="0"/>
-    <w:lsdException w:name="Colorful List Accent 4" w:semiHidden="0" w:uiPriority="72" w:unhideWhenUsed="0"/>
-    <w:lsdException w:name="Colorful Grid Accent 4" w:semiHidden="0" w:uiPriority="73" w:unhideWhenUsed="0"/>
-    <w:lsdException w:name="Light Shading Accent 5" w:semiHidden="0" w:uiPriority="60" w:unhideWhenUsed="0"/>
-    <w:lsdException w:name="Light List Accent 5" w:semiHidden="0" w:uiPriority="61" w:unhideWhenUsed="0"/>
-    <w:lsdException w:name="Light Grid Accent 5" w:semiHidden="0" w:uiPriority="62" w:unhideWhenUsed="0"/>
-    <w:lsdException w:name="Medium Shading 1 Accent 5" w:semiHidden="0" w:uiPriority="63" w:unhideWhenUsed="0"/>
-    <w:lsdException w:name="Medium Shading 2 Accent 5" w:semiHidden="0" w:uiPriority="64" w:unhideWhenUsed="0"/>
-    <w:lsdException w:name="Medium List 1 Accent 5" w:semiHidden="0" w:uiPriority="65" w:unhideWhenUsed="0"/>
-    <w:lsdException w:name="Medium List 2 Accent 5" w:semiHidden="0" w:uiPriority="66" w:unhideWhenUsed="0"/>
-    <w:lsdException w:name="Medium Grid 1 Accent 5" w:semiHidden="0" w:uiPriority="67" w:unhideWhenUsed="0"/>
-    <w:lsdException w:name="Medium Grid 2 Accent 5" w:semiHidden="0" w:uiPriority="68" w:unhideWhenUsed="0"/>
-    <w:lsdException w:name="Medium Grid 3 Accent 5" w:semiHidden="0" w:uiPriority="69" w:unhideWhenUsed="0"/>
-    <w:lsdException w:name="Dark List Accent 5" w:semiHidden="0" w:uiPriority="70" w:unhideWhenUsed="0"/>
-    <w:lsdException w:name="Colorful Shading Accent 5" w:semiHidden="0" w:uiPriority="71" w:unhideWhenUsed="0"/>
-    <w:lsdException w:name="Colorful List Accent 5" w:semiHidden="0" w:uiPriority="72" w:unhideWhenUsed="0"/>
-    <w:lsdException w:name="Colorful Grid Accent 5" w:semiHidden="0" w:uiPriority="73" w:unhideWhenUsed="0"/>
-    <w:lsdException w:name="Light Shading Accent 6" w:semiHidden="0" w:uiPriority="60" w:unhideWhenUsed="0"/>
-    <w:lsdException w:name="Light List Accent 6" w:semiHidden="0" w:uiPriority="61" w:unhideWhenUsed="0"/>
-    <w:lsdException w:name="Light Grid Accent 6" w:semiHidden="0" w:uiPriority="62" w:unhideWhenUsed="0"/>
-    <w:lsdException w:name="Medium Shading 1 Accent 6" w:semiHidden="0" w:uiPriority="63" w:unhideWhenUsed="0"/>
-    <w:lsdException w:name="Medium Shading 2 Accent 6" w:semiHidden="0" w:uiPriority="64" w:unhideWhenUsed="0"/>
-    <w:lsdException w:name="Medium List 1 Accent 6" w:semiHidden="0" w:uiPriority="65" w:unhideWhenUsed="0"/>
-    <w:lsdException w:name="Medium List 2 Accent 6" w:semiHidden="0" w:uiPriority="66" w:unhideWhenUsed="0"/>
-    <w:lsdException w:name="Medium Grid 1 Accent 6" w:semiHidden="0" w:uiPriority="67" w:unhideWhenUsed="0"/>
-    <w:lsdException w:name="Medium Grid 2 Accent 6" w:semiHidden="0" w:uiPriority="68" w:unhideWhenUsed="0"/>
-    <w:lsdException w:name="Medium Grid 3 Accent 6" w:semiHidden="0" w:uiPriority="69" w:unhideWhenUsed="0"/>
-    <w:lsdException w:name="Dark List Accent 6" w:semiHidden="0" w:uiPriority="70" w:unhideWhenUsed="0"/>
-    <w:lsdException w:name="Colorful Shading Accent 6" w:semiHidden="0" w:uiPriority="71" w:unhideWhenUsed="0"/>
-    <w:lsdException w:name="Colorful List Accent 6" w:semiHidden="0" w:uiPriority="72" w:unhideWhenUsed="0"/>
-    <w:lsdException w:name="Colorful Grid Accent 6" w:semiHidden="0" w:uiPriority="73" w:unhideWhenUsed="0"/>
-    <w:lsdException w:name="Subtle Emphasis" w:semiHidden="0" w:uiPriority="19" w:unhideWhenUsed="0" w:qFormat="1"/>
-    <w:lsdException w:name="Intense Emphasis" w:semiHidden="0" w:uiPriority="21" w:unhideWhenUsed="0" w:qFormat="1"/>
-    <w:lsdException w:name="Subtle Reference" w:semiHidden="0" w:uiPriority="31" w:unhideWhenUsed="0" w:qFormat="1"/>
-    <w:lsdException w:name="Intense Reference" w:semiHidden="0" w:uiPriority="32" w:unhideWhenUsed="0" w:qFormat="1"/>
-    <w:lsdException w:name="Book Title" w:semiHidden="0" w:uiPriority="33" w:unhideWhenUsed="0" w:qFormat="1"/>
-    <w:lsdException w:name="Bibliography" w:uiPriority="37"/>
-    <w:lsdException w:name="TOC Heading" w:uiPriority="39" w:qFormat="1"/>
-  </w:latentStyles>
-  <w:style w:type="paragraph" w:default="1" w:styleId="a">
-    <w:name w:val="Normal"/>
-    <w:qFormat/>
-    <w:pPr>
-      <w:widowControl w:val="0"/>
-    </w:pPr>
-  </w:style>
-  <w:style w:type="paragraph" w:styleId="1">
-    <w:name w:val="heading 1"/>
-    <w:basedOn w:val="a"/>
-    <w:link w:val="10"/>
-    <w:uiPriority w:val="9"/>
-    <w:qFormat/>
-    <w:rsid w:val="00607ADB"/>
-    <w:pPr>
-      <w:widowControl/>
-      <w:spacing w:before="100" w:beforeAutospacing="1" w:after="100" w:afterAutospacing="1"/>
-      <w:outlineLvl w:val="0"/>
-    </w:pPr>
-    <w:rPr>
-      <w:rFonts w:ascii="新細明體" w:eastAsia="新細明體" w:hAnsi="新細明體" w:cs="新細明體"/>
-      <w:b/>
-      <w:bCs/>
-      <w:kern w:val="36"/>
-      <w:sz w:val="48"/>
-      <w:szCs w:val="48"/>
-    </w:rPr>
-  </w:style>
-  <w:style w:type="character" w:default="1" w:styleId="a0">
-    <w:name w:val="Default Paragraph Font"/>
-    <w:uiPriority w:val="1"/>
-    <w:semiHidden/>
-    <w:unhideWhenUsed/>
-  </w:style>
-  <w:style w:type="table" w:default="1" w:styleId="a1">
-    <w:name w:val="Normal Table"/>
-    <w:uiPriority w:val="99"/>
-    <w:semiHidden/>
-    <w:unhideWhenUsed/>
-    <w:tblPr>
-      <w:tblInd w:w="0" w:type="dxa"/>
-      <w:tblCellMar>
-        <w:top w:w="0" w:type="dxa"/>
-        <w:left w:w="108" w:type="dxa"/>
-        <w:bottom w:w="0" w:type="dxa"/>
-        <w:right w:w="108" w:type="dxa"/>
-      </w:tblCellMar>
-    </w:tblPr>
-  </w:style>
-  <w:style w:type="numbering" w:default="1" w:styleId="a2">
-    <w:name w:val="No List"/>
-    <w:uiPriority w:val="99"/>
-    <w:semiHidden/>
-    <w:unhideWhenUsed/>
-  </w:style>
-  <w:style w:type="paragraph" w:styleId="a3">
-    <w:name w:val="List Paragraph"/>
-    <w:basedOn w:val="a"/>
-    <w:uiPriority w:val="34"/>
-    <w:qFormat/>
-    <w:rsid w:val="00712D17"/>
-    <w:pPr>
-      <w:ind w:leftChars="200" w:left="480"/>
-    </w:pPr>
-  </w:style>
-  <w:style w:type="paragraph" w:styleId="a4">
-    <w:name w:val="header"/>
-    <w:basedOn w:val="a"/>
-    <w:link w:val="a5"/>
-    <w:uiPriority w:val="99"/>
-    <w:unhideWhenUsed/>
-    <w:rsid w:val="00C066F7"/>
-    <w:pPr>
-      <w:tabs>
-        <w:tab w:val="center" w:pos="4153"/>
-        <w:tab w:val="right" w:pos="8306"/>
-      </w:tabs>
-      <w:snapToGrid w:val="0"/>
-    </w:pPr>
-    <w:rPr>
-      <w:sz w:val="20"/>
-      <w:szCs w:val="20"/>
-    </w:rPr>
-  </w:style>
-  <w:style w:type="character" w:customStyle="1" w:styleId="a5">
-    <w:name w:val="頁首 字元"/>
-    <w:basedOn w:val="a0"/>
-    <w:link w:val="a4"/>
-    <w:uiPriority w:val="99"/>
-    <w:rsid w:val="00C066F7"/>
-    <w:rPr>
-      <w:sz w:val="20"/>
-      <w:szCs w:val="20"/>
-    </w:rPr>
-  </w:style>
-  <w:style w:type="paragraph" w:styleId="a6">
-    <w:name w:val="footer"/>
-    <w:basedOn w:val="a"/>
-    <w:link w:val="a7"/>
-    <w:uiPriority w:val="99"/>
-    <w:unhideWhenUsed/>
-    <w:rsid w:val="00C066F7"/>
-    <w:pPr>
-      <w:tabs>
-        <w:tab w:val="center" w:pos="4153"/>
-        <w:tab w:val="right" w:pos="8306"/>
-      </w:tabs>
-      <w:snapToGrid w:val="0"/>
-    </w:pPr>
-    <w:rPr>
-      <w:sz w:val="20"/>
-      <w:szCs w:val="20"/>
-    </w:rPr>
-  </w:style>
-  <w:style w:type="character" w:customStyle="1" w:styleId="a7">
-    <w:name w:val="頁尾 字元"/>
-    <w:basedOn w:val="a0"/>
-    <w:link w:val="a6"/>
-    <w:uiPriority w:val="99"/>
-    <w:rsid w:val="00C066F7"/>
-    <w:rPr>
-      <w:sz w:val="20"/>
-      <w:szCs w:val="20"/>
-    </w:rPr>
-  </w:style>
-  <w:style w:type="character" w:styleId="a8">
-    <w:name w:val="annotation reference"/>
-    <w:basedOn w:val="a0"/>
-    <w:uiPriority w:val="99"/>
-    <w:semiHidden/>
-    <w:unhideWhenUsed/>
-    <w:rsid w:val="0004388E"/>
-    <w:rPr>
-      <w:sz w:val="18"/>
-      <w:szCs w:val="18"/>
-    </w:rPr>
-  </w:style>
-  <w:style w:type="paragraph" w:styleId="a9">
-    <w:name w:val="annotation text"/>
-    <w:basedOn w:val="a"/>
-    <w:link w:val="aa"/>
-    <w:uiPriority w:val="99"/>
-    <w:semiHidden/>
-    <w:unhideWhenUsed/>
-    <w:rsid w:val="0004388E"/>
-  </w:style>
-  <w:style w:type="character" w:customStyle="1" w:styleId="aa">
-    <w:name w:val="註解文字 字元"/>
-    <w:basedOn w:val="a0"/>
-    <w:link w:val="a9"/>
-    <w:uiPriority w:val="99"/>
-    <w:semiHidden/>
-    <w:rsid w:val="0004388E"/>
-  </w:style>
-  <w:style w:type="paragraph" w:styleId="ab">
-    <w:name w:val="annotation subject"/>
-    <w:basedOn w:val="a9"/>
-    <w:next w:val="a9"/>
-    <w:link w:val="ac"/>
-    <w:uiPriority w:val="99"/>
-    <w:semiHidden/>
-    <w:unhideWhenUsed/>
-    <w:rsid w:val="0004388E"/>
-    <w:rPr>
-      <w:b/>
-      <w:bCs/>
-    </w:rPr>
-  </w:style>
-  <w:style w:type="character" w:customStyle="1" w:styleId="ac">
-    <w:name w:val="註解主旨 字元"/>
-    <w:basedOn w:val="aa"/>
-    <w:link w:val="ab"/>
-    <w:uiPriority w:val="99"/>
-    <w:semiHidden/>
-    <w:rsid w:val="0004388E"/>
-    <w:rPr>
-      <w:b/>
-      <w:bCs/>
-    </w:rPr>
-  </w:style>
-  <w:style w:type="paragraph" w:styleId="ad">
-    <w:name w:val="Balloon Text"/>
-    <w:basedOn w:val="a"/>
-    <w:link w:val="ae"/>
-    <w:uiPriority w:val="99"/>
-    <w:semiHidden/>
-    <w:unhideWhenUsed/>
-    <w:rsid w:val="0004388E"/>
-    <w:rPr>
-      <w:rFonts w:asciiTheme="majorHAnsi" w:eastAsiaTheme="majorEastAsia" w:hAnsiTheme="majorHAnsi" w:cstheme="majorBidi"/>
-      <w:sz w:val="18"/>
-      <w:szCs w:val="18"/>
-    </w:rPr>
-  </w:style>
-  <w:style w:type="character" w:customStyle="1" w:styleId="ae">
-    <w:name w:val="註解方塊文字 字元"/>
-    <w:basedOn w:val="a0"/>
-    <w:link w:val="ad"/>
-    <w:uiPriority w:val="99"/>
-    <w:semiHidden/>
-    <w:rsid w:val="0004388E"/>
-    <w:rPr>
-      <w:rFonts w:asciiTheme="majorHAnsi" w:eastAsiaTheme="majorEastAsia" w:hAnsiTheme="majorHAnsi" w:cstheme="majorBidi"/>
-      <w:sz w:val="18"/>
-      <w:szCs w:val="18"/>
-    </w:rPr>
-  </w:style>
-  <w:style w:type="character" w:styleId="af">
-    <w:name w:val="Hyperlink"/>
-    <w:basedOn w:val="a0"/>
-    <w:uiPriority w:val="99"/>
-    <w:unhideWhenUsed/>
-    <w:rsid w:val="00901525"/>
-    <w:rPr>
-      <w:color w:val="0000FF" w:themeColor="hyperlink"/>
-      <w:u w:val="single"/>
-    </w:rPr>
-  </w:style>
-  <w:style w:type="character" w:customStyle="1" w:styleId="apple-converted-space">
-    <w:name w:val="apple-converted-space"/>
-    <w:basedOn w:val="a0"/>
-    <w:rsid w:val="00181919"/>
-  </w:style>
-  <w:style w:type="character" w:styleId="af0">
-    <w:name w:val="FollowedHyperlink"/>
-    <w:basedOn w:val="a0"/>
-    <w:uiPriority w:val="99"/>
-    <w:semiHidden/>
-    <w:unhideWhenUsed/>
-    <w:rsid w:val="00757AC1"/>
-    <w:rPr>
-      <w:color w:val="800080" w:themeColor="followedHyperlink"/>
-      <w:u w:val="single"/>
-    </w:rPr>
-  </w:style>
-  <w:style w:type="paragraph" w:customStyle="1" w:styleId="af1">
-    <w:name w:val="季刊表格說明"/>
-    <w:basedOn w:val="a"/>
-    <w:link w:val="af2"/>
-    <w:rsid w:val="00CF5549"/>
-    <w:pPr>
-      <w:spacing w:line="200" w:lineRule="atLeast"/>
-      <w:ind w:left="2"/>
-      <w:jc w:val="both"/>
-    </w:pPr>
-    <w:rPr>
-      <w:rFonts w:ascii="Times New Roman" w:eastAsia="新細明體" w:hAnsi="新細明體" w:cs="新細明體"/>
-      <w:color w:val="000000"/>
-      <w:sz w:val="20"/>
-      <w:szCs w:val="20"/>
-    </w:rPr>
-  </w:style>
-  <w:style w:type="character" w:customStyle="1" w:styleId="af2">
-    <w:name w:val="季刊表格說明 字元"/>
-    <w:basedOn w:val="a0"/>
-    <w:link w:val="af1"/>
-    <w:rsid w:val="00CF5549"/>
-    <w:rPr>
-      <w:rFonts w:ascii="Times New Roman" w:eastAsia="新細明體" w:hAnsi="新細明體" w:cs="新細明體"/>
-      <w:color w:val="000000"/>
-      <w:sz w:val="20"/>
-      <w:szCs w:val="20"/>
-    </w:rPr>
-  </w:style>
-  <w:style w:type="character" w:styleId="af3">
-    <w:name w:val="Strong"/>
-    <w:basedOn w:val="a0"/>
-    <w:uiPriority w:val="22"/>
-    <w:qFormat/>
-    <w:rsid w:val="00607ADB"/>
-    <w:rPr>
-      <w:b/>
-      <w:bCs/>
-    </w:rPr>
-  </w:style>
-  <w:style w:type="character" w:customStyle="1" w:styleId="10">
-    <w:name w:val="標題 1 字元"/>
-    <w:basedOn w:val="a0"/>
-    <w:link w:val="1"/>
-    <w:uiPriority w:val="9"/>
-    <w:rsid w:val="00607ADB"/>
-    <w:rPr>
-      <w:rFonts w:ascii="新細明體" w:eastAsia="新細明體" w:hAnsi="新細明體" w:cs="新細明體"/>
-      <w:b/>
-      <w:bCs/>
-      <w:kern w:val="36"/>
-      <w:sz w:val="48"/>
-      <w:szCs w:val="48"/>
-    </w:rPr>
-  </w:style>
-  <w:style w:type="paragraph" w:styleId="af4">
-    <w:name w:val="Body Text"/>
-    <w:basedOn w:val="a"/>
-    <w:link w:val="af5"/>
-    <w:uiPriority w:val="1"/>
-    <w:qFormat/>
-    <w:rsid w:val="00ED0D51"/>
-    <w:pPr>
-      <w:ind w:left="101"/>
-    </w:pPr>
-    <w:rPr>
-      <w:rFonts w:ascii="新細明體" w:eastAsia="新細明體" w:hAnsi="新細明體"/>
-      <w:kern w:val="0"/>
-      <w:szCs w:val="24"/>
-      <w:lang w:eastAsia="en-US"/>
-    </w:rPr>
-  </w:style>
-  <w:style w:type="character" w:customStyle="1" w:styleId="af5">
-    <w:name w:val="本文 字元"/>
-    <w:basedOn w:val="a0"/>
-    <w:link w:val="af4"/>
-    <w:uiPriority w:val="1"/>
-    <w:rsid w:val="00ED0D51"/>
-    <w:rPr>
-      <w:rFonts w:ascii="新細明體" w:eastAsia="新細明體" w:hAnsi="新細明體"/>
-      <w:kern w:val="0"/>
-      <w:szCs w:val="24"/>
-      <w:lang w:eastAsia="en-US"/>
-    </w:rPr>
-  </w:style>
-</w:styles>
-</file>
-
-<file path=word/stylesWithEffects.xml><?xml version="1.0" encoding="utf-8"?>
-<w:styles xmlns:wpc="http://schemas.microsoft.com/office/word/2010/wordprocessingCanvas" xmlns:mc="http://schemas.openxmlformats.org/markup-compatibility/2006" xmlns:o="urn:schemas-microsoft-com:office:office" xmlns:r="http://schemas.openxmlformats.org/officeDocument/2006/relationships" xmlns:m="http://schemas.openxmlformats.org/officeDocument/2006/math" xmlns:v="urn:schemas-microsoft-com:vml" xmlns:wp14="http://schemas.microsoft.com/office/word/2010/wordprocessingDrawing" xmlns:wp="http://schemas.openxmlformats.org/drawingml/2006/wordprocessingDrawing" xmlns:w10="urn:schemas-microsoft-com:office:word" xmlns:w="http://schemas.openxmlformats.org/wordprocessingml/2006/main" xmlns:w14="http://schemas.microsoft.com/office/word/2010/wordml" xmlns:wpg="http://schemas.microsoft.com/office/word/2010/wordprocessingGroup" xmlns:wpi="http://schemas.microsoft.com/office/word/2010/wordprocessingInk" xmlns:wne="http://schemas.microsoft.com/office/word/2006/wordml" xmlns:wps="http://schemas.microsoft.com/office/word/2010/wordprocessingShape" mc:Ignorable="w14 wp14">
-  <w:docDefaults>
-    <w:rPrDefault>
-      <w:rPr>
-        <w:rFonts w:asciiTheme="minorHAnsi" w:eastAsiaTheme="minorEastAsia" w:hAnsiTheme="minorHAnsi" w:cstheme="minorBidi"/>
-        <w:kern w:val="2"/>
-        <w:sz w:val="24"/>
-        <w:szCs w:val="22"/>
-        <w:lang w:val="en-US" w:eastAsia="zh-TW" w:bidi="ar-SA"/>
-      </w:rPr>
-    </w:rPrDefault>
-    <w:pPrDefault/>
-  </w:docDefaults>
-  <w:latentStyles w:defLockedState="0" w:defUIPriority="99" w:defSemiHidden="1" w:defUnhideWhenUsed="1" w:defQFormat="0" w:count="267">
-    <w:lsdException w:name="Normal" w:semiHidden="0" w:uiPriority="0" w:unhideWhenUsed="0" w:qFormat="1"/>
-    <w:lsdException w:name="heading 1" w:semiHidden="0" w:uiPriority="9" w:unhideWhenUsed="0" w:qFormat="1"/>
-    <w:lsdException w:name="heading 2" w:uiPriority="9" w:qFormat="1"/>
-    <w:lsdException w:name="heading 3" w:uiPriority="9" w:qFormat="1"/>
-    <w:lsdException w:name="heading 4" w:uiPriority="9" w:qFormat="1"/>
-    <w:lsdException w:name="heading 5" w:uiPriority="9" w:qFormat="1"/>
-    <w:lsdException w:name="heading 6" w:uiPriority="9" w:qFormat="1"/>
-    <w:lsdException w:name="heading 7" w:uiPriority="9" w:qFormat="1"/>
-    <w:lsdException w:name="heading 8" w:uiPriority="9" w:qFormat="1"/>
-    <w:lsdException w:name="heading 9" w:uiPriority="9" w:qFormat="1"/>
-    <w:lsdException w:name="toc 1" w:uiPriority="39"/>
-    <w:lsdException w:name="toc 2" w:uiPriority="39"/>
-    <w:lsdException w:name="toc 3" w:uiPriority="39"/>
-    <w:lsdException w:name="toc 4" w:uiPriority="39"/>
-    <w:lsdException w:name="toc 5" w:uiPriority="39"/>
-    <w:lsdException w:name="toc 6" w:uiPriority="39"/>
-    <w:lsdException w:name="toc 7" w:uiPriority="39"/>
-    <w:lsdException w:name="toc 8" w:uiPriority="39"/>
-    <w:lsdException w:name="toc 9" w:uiPriority="39"/>
-    <w:lsdException w:name="caption" w:uiPriority="35" w:qFormat="1"/>
-    <w:lsdException w:name="Title" w:semiHidden="0" w:uiPriority="10" w:unhideWhenUsed="0" w:qFormat="1"/>
-    <w:lsdException w:name="Default Paragraph Font" w:uiPriority="1"/>
-    <w:lsdException w:name="Body Text" w:uiPriority="1" w:qFormat="1"/>
-    <w:lsdException w:name="Subtitle" w:semiHidden="0" w:uiPriority="11" w:unhideWhenUsed="0" w:qFormat="1"/>
-    <w:lsdException w:name="Strong" w:semiHidden="0" w:uiPriority="22" w:unhideWhenUsed="0" w:qFormat="1"/>
-    <w:lsdException w:name="Emphasis" w:semiHidden="0" w:uiPriority="20" w:unhideWhenUsed="0" w:qFormat="1"/>
-    <w:lsdException w:name="Table Grid" w:semiHidden="0" w:uiPriority="59" w:unhideWhenUsed="0"/>
-    <w:lsdException w:name="Placeholder Text" w:unhideWhenUsed="0"/>
-    <w:lsdException w:name="No Spacing" w:semiHidden="0" w:uiPriority="1" w:unhideWhenUsed="0" w:qFormat="1"/>
-    <w:lsdException w:name="Light Shading" w:semiHidden="0" w:uiPriority="60" w:unhideWhenUsed="0"/>
-    <w:lsdException w:name="Light List" w:semiHidden="0" w:uiPriority="61" w:unhideWhenUsed="0"/>
-    <w:lsdException w:name="Light Grid" w:semiHidden="0" w:uiPriority="62" w:unhideWhenUsed="0"/>
-    <w:lsdException w:name="Medium Shading 1" w:semiHidden="0" w:uiPriority="63" w:unhideWhenUsed="0"/>
-    <w:lsdException w:name="Medium Shading 2" w:semiHidden="0" w:uiPriority="64" w:unhideWhenUsed="0"/>
-    <w:lsdException w:name="Medium List 1" w:semiHidden="0" w:uiPriority="65" w:unhideWhenUsed="0"/>
-    <w:lsdException w:name="Medium List 2" w:semiHidden="0" w:uiPriority="66" w:unhideWhenUsed="0"/>
-    <w:lsdException w:name="Medium Grid 1" w:semiHidden="0" w:uiPriority="67" w:unhideWhenUsed="0"/>
-    <w:lsdException w:name="Medium Grid 2" w:semiHidden="0" w:uiPriority="68" w:unhideWhenUsed="0"/>
-    <w:lsdException w:name="Medium Grid 3" w:semiHidden="0" w:uiPriority="69" w:unhideWhenUsed="0"/>
-    <w:lsdException w:name="Dark List" w:semiHidden="0" w:uiPriority="70" w:unhideWhenUsed="0"/>
-    <w:lsdException w:name="Colorful Shading" w:semiHidden="0" w:uiPriority="71" w:unhideWhenUsed="0"/>
-    <w:lsdException w:name="Colorful List" w:semiHidden="0" w:uiPriority="72" w:unhideWhenUsed="0"/>
-    <w:lsdException w:name="Colorful Grid" w:semiHidden="0" w:uiPriority="73" w:unhideWhenUsed="0"/>
-    <w:lsdException w:name="Light Shading Accent 1" w:semiHidden="0" w:uiPriority="60" w:unhideWhenUsed="0"/>
-    <w:lsdException w:name="Light List Accent 1" w:semiHidden="0" w:uiPriority="61" w:unhideWhenUsed="0"/>
-    <w:lsdException w:name="Light Grid Accent 1" w:semiHidden="0" w:uiPriority="62" w:unhideWhenUsed="0"/>
-    <w:lsdException w:name="Medium Shading 1 Accent 1" w:semiHidden="0" w:uiPriority="63" w:unhideWhenUsed="0"/>
-    <w:lsdException w:name="Medium Shading 2 Accent 1" w:semiHidden="0" w:uiPriority="64" w:unhideWhenUsed="0"/>
-    <w:lsdException w:name="Medium List 1 Accent 1" w:semiHidden="0" w:uiPriority="65" w:unhideWhenUsed="0"/>
-    <w:lsdException w:name="Revision" w:unhideWhenUsed="0"/>
-    <w:lsdException w:name="List Paragraph" w:semiHidden="0" w:uiPriority="34" w:unhideWhenUsed="0" w:qFormat="1"/>
-    <w:lsdException w:name="Quote" w:semiHidden="0" w:uiPriority="29" w:unhideWhenUsed="0" w:qFormat="1"/>
-    <w:lsdException w:name="Intense Quote" w:semiHidden="0" w:uiPriority="30" w:unhideWhenUsed="0" w:qFormat="1"/>
-    <w:lsdException w:name="Medium List 2 Accent 1" w:semiHidden="0" w:uiPriority="66" w:unhideWhenUsed="0"/>
-    <w:lsdException w:name="Medium Grid 1 Accent 1" w:semiHidden="0" w:uiPriority="67" w:unhideWhenUsed="0"/>
-    <w:lsdException w:name="Medium Grid 2 Accent 1" w:semiHidden="0" w:uiPriority="68" w:unhideWhenUsed="0"/>
-    <w:lsdException w:name="Medium Grid 3 Accent 1" w:semiHidden="0" w:uiPriority="69" w:unhideWhenUsed="0"/>
-    <w:lsdException w:name="Dark List Accent 1" w:semiHidden="0" w:uiPriority="70" w:unhideWhenUsed="0"/>
-    <w:lsdException w:name="Colorful Shading Accent 1" w:semiHidden="0" w:uiPriority="71" w:unhideWhenUsed="0"/>
-    <w:lsdException w:name="Colorful List Accent 1" w:semiHidden="0" w:uiPriority="72" w:unhideWhenUsed="0"/>
-    <w:lsdException w:name="Colorful Grid Accent 1" w:semiHidden="0" w:uiPriority="73" w:unhideWhenUsed="0"/>
-    <w:lsdException w:name="Light Shading Accent 2" w:semiHidden="0" w:uiPriority="60" w:unhideWhenUsed="0"/>
-    <w:lsdException w:name="Light List Accent 2" w:semiHidden="0" w:uiPriority="61" w:unhideWhenUsed="0"/>
-    <w:lsdException w:name="Light Grid Accent 2" w:semiHidden="0" w:uiPriority="62" w:unhideWhenUsed="0"/>
-    <w:lsdException w:name="Medium Shading 1 Accent 2" w:semiHidden="0" w:uiPriority="63" w:unhideWhenUsed="0"/>
-    <w:lsdException w:name="Medium Shading 2 Accent 2" w:semiHidden="0" w:uiPriority="64" w:unhideWhenUsed="0"/>
-    <w:lsdException w:name="Medium List 1 Accent 2" w:semiHidden="0" w:uiPriority="65" w:unhideWhenUsed="0"/>
-    <w:lsdException w:name="Medium List 2 Accent 2" w:semiHidden="0" w:uiPriority="66" w:unhideWhenUsed="0"/>
-    <w:lsdException w:name="Medium Grid 1 Accent 2" w:semiHidden="0" w:uiPriority="67" w:unhideWhenUsed="0"/>
-    <w:lsdException w:name="Medium Grid 2 Accent 2" w:semiHidden="0" w:uiPriority="68" w:unhideWhenUsed="0"/>
-    <w:lsdException w:name="Medium Grid 3 Accent 2" w:semiHidden="0" w:uiPriority="69" w:unhideWhenUsed="0"/>
-    <w:lsdException w:name="Dark List Accent 2" w:semiHidden="0" w:uiPriority="70" w:unhideWhenUsed="0"/>
-    <w:lsdException w:name="Colorful Shading Accent 2" w:semiHidden="0" w:uiPriority="71" w:unhideWhenUsed="0"/>
-    <w:lsdException w:name="Colorful List Accent 2" w:semiHidden="0" w:uiPriority="72" w:unhideWhenUsed="0"/>
-    <w:lsdException w:name="Colorful Grid Accent 2" w:semiHidden="0" w:uiPriority="73" w:unhideWhenUsed="0"/>
-    <w:lsdException w:name="Light Shading Accent 3" w:semiHidden="0" w:uiPriority="60" w:unhideWhenUsed="0"/>
-    <w:lsdException w:name="Light List Accent 3" w:semiHidden="0" w:uiPriority="61" w:unhideWhenUsed="0"/>
-    <w:lsdException w:name="Light Grid Accent 3" w:semiHidden="0" w:uiPriority="62" w:unhideWhenUsed="0"/>
-    <w:lsdException w:name="Medium Shading 1 Accent 3" w:semiHidden="0" w:uiPriority="63" w:unhideWhenUsed="0"/>
-    <w:lsdException w:name="Medium Shading 2 Accent 3" w:semiHidden="0" w:uiPriority="64" w:unhideWhenUsed="0"/>
-    <w:lsdException w:name="Medium List 1 Accent 3" w:semiHidden="0" w:uiPriority="65" w:unhideWhenUsed="0"/>
-    <w:lsdException w:name="Medium List 2 Accent 3" w:semiHidden="0" w:uiPriority="66" w:unhideWhenUsed="0"/>
-    <w:lsdException w:name="Medium Grid 1 Accent 3" w:semiHidden="0" w:uiPriority="67" w:unhideWhenUsed="0"/>
-    <w:lsdException w:name="Medium Grid 2 Accent 3" w:semiHidden="0" w:uiPriority="68" w:unhideWhenUsed="0"/>
-    <w:lsdException w:name="Medium Grid 3 Accent 3" w:semiHidden="0" w:uiPriority="69" w:unhideWhenUsed="0"/>
-    <w:lsdException w:name="Dark List Accent 3" w:semiHidden="0" w:uiPriority="70" w:unhideWhenUsed="0"/>
-    <w:lsdException w:name="Colorful Shading Accent 3" w:semiHidden="0" w:uiPriority="71" w:unhideWhenUsed="0"/>
-    <w:lsdException w:name="Colorful List Accent 3" w:semiHidden="0" w:uiPriority="72" w:unhideWhenUsed="0"/>
-    <w:lsdException w:name="Colorful Grid Accent 3" w:semiHidden="0" w:uiPriority="73" w:unhideWhenUsed="0"/>
-    <w:lsdException w:name="Light Shading Accent 4" w:semiHidden="0" w:uiPriority="60" w:unhideWhenUsed="0"/>
-    <w:lsdException w:name="Light List Accent 4" w:semiHidden="0" w:uiPriority="61" w:unhideWhenUsed="0"/>
-    <w:lsdException w:name="Light Grid Accent 4" w:semiHidden="0" w:uiPriority="62" w:unhideWhenUsed="0"/>
-    <w:lsdException w:name="Medium Shading 1 Accent 4" w:semiHidden="0" w:uiPriority="63" w:unhideWhenUsed="0"/>
-    <w:lsdException w:name="Medium Shading 2 Accent 4" w:semiHidden="0" w:uiPriority="64" w:unhideWhenUsed="0"/>
-    <w:lsdException w:name="Medium List 1 Accent 4" w:semiHidden="0" w:uiPriority="65" w:unhideWhenUsed="0"/>
-    <w:lsdException w:name="Medium List 2 Accent 4" w:semiHidden="0" w:uiPriority="66" w:unhideWhenUsed="0"/>
-    <w:lsdException w:name="Medium Grid 1 Accent 4" w:semiHidden="0" w:uiPriority="67" w:unhideWhenUsed="0"/>
-    <w:lsdException w:name="Medium Grid 2 Accent 4" w:semiHidden="0" w:uiPriority="68" w:unhideWhenUsed="0"/>
-    <w:lsdException w:name="Medium Grid 3 Accent 4" w:semiHidden="0" w:uiPriority="69" w:unhideWhenUsed="0"/>
-    <w:lsdException w:name="Dark List Accent 4" w:semiHidden="0" w:uiPriority="70" w:unhideWhenUsed="0"/>
-    <w:lsdException w:name="Colorful Shading Accent 4" w:semiHidden="0" w:uiPriority="71" w:unhideWhenUsed="0"/>
-    <w:lsdException w:name="Colorful List Accent 4" w:semiHidden="0" w:uiPriority="72" w:unhideWhenUsed="0"/>
-    <w:lsdException w:name="Colorful Grid Accent 4" w:semiHidden="0" w:uiPriority="73" w:unhideWhenUsed="0"/>
-    <w:lsdException w:name="Light Shading Accent 5" w:semiHidden="0" w:uiPriority="60" w:unhideWhenUsed="0"/>
-    <w:lsdException w:name="Light List Accent 5" w:semiHidden="0" w:uiPriority="61" w:unhideWhenUsed="0"/>
-    <w:lsdException w:name="Light Grid Accent 5" w:semiHidden="0" w:uiPriority="62" w:unhideWhenUsed="0"/>
-    <w:lsdException w:name="Medium Shading 1 Accent 5" w:semiHidden="0" w:uiPriority="63" w:unhideWhenUsed="0"/>
-    <w:lsdException w:name="Medium Shading 2 Accent 5" w:semiHidden="0" w:uiPriority="64" w:unhideWhenUsed="0"/>
-    <w:lsdException w:name="Medium List 1 Accent 5" w:semiHidden="0" w:uiPriority="65" w:unhideWhenUsed="0"/>
-    <w:lsdException w:name="Medium List 2 Accent 5" w:semiHidden="0" w:uiPriority="66" w:unhideWhenUsed="0"/>
-    <w:lsdException w:name="Medium Grid 1 Accent 5" w:semiHidden="0" w:uiPriority="67" w:unhideWhenUsed="0"/>
-    <w:lsdException w:name="Medium Grid 2 Accent 5" w:semiHidden="0" w:uiPriority="68" w:unhideWhenUsed="0"/>
-    <w:lsdException w:name="Medium Grid 3 Accent 5" w:semiHidden="0" w:uiPriority="69" w:unhideWhenUsed="0"/>
-    <w:lsdException w:name="Dark List Accent 5" w:semiHidden="0" w:uiPriority="70" w:unhideWhenUsed="0"/>
-    <w:lsdException w:name="Colorful Shading Accent 5" w:semiHidden="0" w:uiPriority="71" w:unhideWhenUsed="0"/>
-    <w:lsdException w:name="Colorful List Accent 5" w:semiHidden="0" w:uiPriority="72" w:unhideWhenUsed="0"/>
-    <w:lsdException w:name="Colorful Grid Accent 5" w:semiHidden="0" w:uiPriority="73" w:unhideWhenUsed="0"/>
-    <w:lsdException w:name="Light Shading Accent 6" w:semiHidden="0" w:uiPriority="60" w:unhideWhenUsed="0"/>
-    <w:lsdException w:name="Light List Accent 6" w:semiHidden="0" w:uiPriority="61" w:unhideWhenUsed="0"/>
-    <w:lsdException w:name="Light Grid Accent 6" w:semiHidden="0" w:uiPriority="62" w:unhideWhenUsed="0"/>
-    <w:lsdException w:name="Medium Shading 1 Accent 6" w:semiHidden="0" w:uiPriority="63" w:unhideWhenUsed="0"/>
-    <w:lsdException w:name="Medium Shading 2 Accent 6" w:semiHidden="0" w:uiPriority="64" w:unhideWhenUsed="0"/>
-    <w:lsdException w:name="Medium List 1 Accent 6" w:semiHidden="0" w:uiPriority="65" w:unhideWhenUsed="0"/>
-    <w:lsdException w:name="Medium List 2 Accent 6" w:semiHidden="0" w:uiPriority="66" w:unhideWhenUsed="0"/>
-    <w:lsdException w:name="Medium Grid 1 Accent 6" w:semiHidden="0" w:uiPriority="67" w:unhideWhenUsed="0"/>
-    <w:lsdException w:name="Medium Grid 2 Accent 6" w:semiHidden="0" w:uiPriority="68" w:unhideWhenUsed="0"/>
-    <w:lsdException w:name="Medium Grid 3 Accent 6" w:semiHidden="0" w:uiPriority="69" w:unhideWhenUsed="0"/>
-    <w:lsdException w:name="Dark List Accent 6" w:semiHidden="0" w:uiPriority="70" w:unhideWhenUsed="0"/>
-    <w:lsdException w:name="Colorful Shading Accent 6" w:semiHidden="0" w:uiPriority="71" w:unhideWhenUsed="0"/>
-    <w:lsdException w:name="Colorful List Accent 6" w:semiHidden="0" w:uiPriority="72" w:unhideWhenUsed="0"/>
-    <w:lsdException w:name="Colorful Grid Accent 6" w:semiHidden="0" w:uiPriority="73" w:unhideWhenUsed="0"/>
-    <w:lsdException w:name="Subtle Emphasis" w:semiHidden="0" w:uiPriority="19" w:unhideWhenUsed="0" w:qFormat="1"/>
-    <w:lsdException w:name="Intense Emphasis" w:semiHidden="0" w:uiPriority="21" w:unhideWhenUsed="0" w:qFormat="1"/>
-    <w:lsdException w:name="Subtle Reference" w:semiHidden="0" w:uiPriority="31" w:unhideWhenUsed="0" w:qFormat="1"/>
-    <w:lsdException w:name="Intense Reference" w:semiHidden="0" w:uiPriority="32" w:unhideWhenUsed="0" w:qFormat="1"/>
-    <w:lsdException w:name="Book Title" w:semiHidden="0" w:uiPriority="33" w:unhideWhenUsed="0" w:qFormat="1"/>
-    <w:lsdException w:name="Bibliography" w:uiPriority="37"/>
-    <w:lsdException w:name="TOC Heading" w:uiPriority="39" w:qFormat="1"/>
+  <w:latentStyles w:defLockedState="0" w:defUIPriority="99" w:defSemiHidden="0" w:defUnhideWhenUsed="0" w:defQFormat="0" w:count="374">
+    <w:lsdException w:name="Normal" w:uiPriority="0" w:qFormat="1"/>
+    <w:lsdException w:name="heading 1" w:uiPriority="9" w:qFormat="1"/>
+    <w:lsdException w:name="heading 2" w:semiHidden="1" w:uiPriority="9" w:unhideWhenUsed="1" w:qFormat="1"/>
+    <w:lsdException w:name="heading 3" w:semiHidden="1" w:uiPriority="9" w:unhideWhenUsed="1" w:qFormat="1"/>
+    <w:lsdException w:name="heading 4" w:semiHidden="1" w:uiPriority="9" w:unhideWhenUsed="1" w:qFormat="1"/>
+    <w:lsdException w:name="heading 5" w:semiHidden="1" w:uiPriority="9" w:unhideWhenUsed="1" w:qFormat="1"/>
+    <w:lsdException w:name="heading 6" w:semiHidden="1" w:uiPriority="9" w:unhideWhenUsed="1" w:qFormat="1"/>
+    <w:lsdException w:name="heading 7" w:semiHidden="1" w:uiPriority="9" w:unhideWhenUsed="1" w:qFormat="1"/>
+    <w:lsdException w:name="heading 8" w:semiHidden="1" w:uiPriority="9" w:unhideWhenUsed="1" w:qFormat="1"/>
+    <w:lsdException w:name="heading 9" w:semiHidden="1" w:uiPriority="9" w:unhideWhenUsed="1" w:qFormat="1"/>
+    <w:lsdException w:name="index 1" w:semiHidden="1" w:unhideWhenUsed="1"/>
+    <w:lsdException w:name="index 2" w:semiHidden="1" w:unhideWhenUsed="1"/>
+    <w:lsdException w:name="index 3" w:semiHidden="1" w:unhideWhenUsed="1"/>
+    <w:lsdException w:name="index 4" w:semiHidden="1" w:unhideWhenUsed="1"/>
+    <w:lsdException w:name="index 5" w:semiHidden="1" w:unhideWhenUsed="1"/>
+    <w:lsdException w:name="index 6" w:semiHidden="1" w:unhideWhenUsed="1"/>
+    <w:lsdException w:name="index 7" w:semiHidden="1" w:unhideWhenUsed="1"/>
+    <w:lsdException w:name="index 8" w:semiHidden="1" w:unhideWhenUsed="1"/>
+    <w:lsdException w:name="index 9" w:semiHidden="1" w:unhideWhenUsed="1"/>
+    <w:lsdException w:name="toc 1" w:semiHidden="1" w:uiPriority="39" w:unhideWhenUsed="1"/>
+    <w:lsdException w:name="toc 2" w:semiHidden="1" w:uiPriority="39" w:unhideWhenUsed="1"/>
+    <w:lsdException w:name="toc 3" w:semiHidden="1" w:uiPriority="39" w:unhideWhenUsed="1"/>
+    <w:lsdException w:name="toc 4" w:semiHidden="1" w:uiPriority="39" w:unhideWhenUsed="1"/>
+    <w:lsdException w:name="toc 5" w:semiHidden="1" w:uiPriority="39" w:unhideWhenUsed="1"/>
+    <w:lsdException w:name="toc 6" w:semiHidden="1" w:uiPriority="39" w:unhideWhenUsed="1"/>
+    <w:lsdException w:name="toc 7" w:semiHidden="1" w:uiPriority="39" w:unhideWhenUsed="1"/>
+    <w:lsdException w:name="toc 8" w:semiHidden="1" w:uiPriority="39" w:unhideWhenUsed="1"/>
+    <w:lsdException w:name="toc 9" w:semiHidden="1" w:uiPriority="39" w:unhideWhenUsed="1"/>
+    <w:lsdException w:name="Normal Indent" w:semiHidden="1" w:unhideWhenUsed="1"/>
+    <w:lsdException w:name="footnote text" w:semiHidden="1" w:unhideWhenUsed="1"/>
+    <w:lsdException w:name="annotation text" w:semiHidden="1" w:unhideWhenUsed="1"/>
+    <w:lsdException w:name="header" w:semiHidden="1" w:unhideWhenUsed="1"/>
+    <w:lsdException w:name="footer" w:semiHidden="1" w:unhideWhenUsed="1"/>
+    <w:lsdException w:name="index heading" w:semiHidden="1" w:unhideWhenUsed="1"/>
+    <w:lsdException w:name="caption" w:semiHidden="1" w:uiPriority="35" w:unhideWhenUsed="1" w:qFormat="1"/>
+    <w:lsdException w:name="table of figures" w:semiHidden="1" w:unhideWhenUsed="1"/>
+    <w:lsdException w:name="envelope address" w:semiHidden="1" w:unhideWhenUsed="1"/>
+    <w:lsdException w:name="envelope return" w:semiHidden="1" w:unhideWhenUsed="1"/>
+    <w:lsdException w:name="footnote reference" w:semiHidden="1" w:unhideWhenUsed="1"/>
+    <w:lsdException w:name="annotation reference" w:semiHidden="1" w:unhideWhenUsed="1"/>
+    <w:lsdException w:name="line number" w:semiHidden="1" w:unhideWhenUsed="1"/>
+    <w:lsdException w:name="page number" w:semiHidden="1" w:unhideWhenUsed="1"/>
+    <w:lsdException w:name="endnote reference" w:semiHidden="1" w:unhideWhenUsed="1"/>
+    <w:lsdException w:name="endnote text" w:semiHidden="1" w:unhideWhenUsed="1"/>
+    <w:lsdException w:name="table of authorities" w:semiHidden="1" w:unhideWhenUsed="1"/>
+    <w:lsdException w:name="macro" w:semiHidden="1" w:unhideWhenUsed="1"/>
+    <w:lsdException w:name="toa heading" w:semiHidden="1" w:unhideWhenUsed="1"/>
+    <w:lsdException w:name="List" w:semiHidden="1" w:unhideWhenUsed="1"/>
+    <w:lsdException w:name="List Bullet" w:semiHidden="1" w:unhideWhenUsed="1"/>
+    <w:lsdException w:name="List Number" w:semiHidden="1" w:unhideWhenUsed="1"/>
+    <w:lsdException w:name="List 2" w:semiHidden="1" w:unhideWhenUsed="1"/>
+    <w:lsdException w:name="List 3" w:semiHidden="1" w:unhideWhenUsed="1"/>
+    <w:lsdException w:name="List 4" w:semiHidden="1" w:unhideWhenUsed="1"/>
+    <w:lsdException w:name="List 5" w:semiHidden="1" w:unhideWhenUsed="1"/>
+    <w:lsdException w:name="List Bullet 2" w:semiHidden="1" w:unhideWhenUsed="1"/>
+    <w:lsdException w:name="List Bullet 3" w:semiHidden="1" w:unhideWhenUsed="1"/>
+    <w:lsdException w:name="List Bullet 4" w:semiHidden="1" w:unhideWhenUsed="1"/>
+    <w:lsdException w:name="List Bullet 5" w:semiHidden="1" w:unhideWhenUsed="1"/>
+    <w:lsdException w:name="List Number 2" w:semiHidden="1" w:unhideWhenUsed="1"/>
+    <w:lsdException w:name="List Number 3" w:semiHidden="1" w:unhideWhenUsed="1"/>
+    <w:lsdException w:name="List Number 4" w:semiHidden="1" w:unhideWhenUsed="1"/>
+    <w:lsdException w:name="List Number 5" w:semiHidden="1" w:unhideWhenUsed="1"/>
+    <w:lsdException w:name="Title" w:uiPriority="10" w:qFormat="1"/>
+    <w:lsdException w:name="Closing" w:semiHidden="1" w:unhideWhenUsed="1"/>
+    <w:lsdException w:name="Signature" w:semiHidden="1" w:unhideWhenUsed="1"/>
+    <w:lsdException w:name="Default Paragraph Font" w:semiHidden="1" w:uiPriority="1" w:unhideWhenUsed="1"/>
+    <w:lsdException w:name="Body Text" w:semiHidden="1" w:uiPriority="1" w:unhideWhenUsed="1" w:qFormat="1"/>
+    <w:lsdException w:name="Body Text Indent" w:semiHidden="1" w:unhideWhenUsed="1"/>
+    <w:lsdException w:name="List Continue" w:semiHidden="1" w:unhideWhenUsed="1"/>
+    <w:lsdException w:name="List Continue 2" w:semiHidden="1" w:unhideWhenUsed="1"/>
+    <w:lsdException w:name="List Continue 3" w:semiHidden="1" w:unhideWhenUsed="1"/>
+    <w:lsdException w:name="List Continue 4" w:semiHidden="1" w:unhideWhenUsed="1"/>
+    <w:lsdException w:name="List Continue 5" w:semiHidden="1" w:unhideWhenUsed="1"/>
+    <w:lsdException w:name="Message Header" w:semiHidden="1" w:unhideWhenUsed="1"/>
+    <w:lsdException w:name="Subtitle" w:uiPriority="11" w:qFormat="1"/>
+    <w:lsdException w:name="Salutation" w:semiHidden="1" w:unhideWhenUsed="1"/>
+    <w:lsdException w:name="Date" w:semiHidden="1" w:unhideWhenUsed="1"/>
+    <w:lsdException w:name="Body Text First Indent" w:semiHidden="1" w:unhideWhenUsed="1"/>
+    <w:lsdException w:name="Body Text First Indent 2" w:semiHidden="1" w:unhideWhenUsed="1"/>
+    <w:lsdException w:name="Note Heading" w:semiHidden="1" w:unhideWhenUsed="1"/>
+    <w:lsdException w:name="Body Text 2" w:semiHidden="1" w:unhideWhenUsed="1"/>
+    <w:lsdException w:name="Body Text 3" w:semiHidden="1" w:unhideWhenUsed="1"/>
+    <w:lsdException w:name="Body Text Indent 2" w:semiHidden="1" w:unhideWhenUsed="1"/>
+    <w:lsdException w:name="Body Text Indent 3" w:semiHidden="1" w:unhideWhenUsed="1"/>
+    <w:lsdException w:name="Block Text" w:semiHidden="1" w:unhideWhenUsed="1"/>
+    <w:lsdException w:name="Hyperlink" w:semiHidden="1" w:unhideWhenUsed="1"/>
+    <w:lsdException w:name="FollowedHyperlink" w:semiHidden="1" w:unhideWhenUsed="1"/>
+    <w:lsdException w:name="Strong" w:uiPriority="22" w:qFormat="1"/>
+    <w:lsdException w:name="Emphasis" w:uiPriority="20" w:qFormat="1"/>
+    <w:lsdException w:name="Document Map" w:semiHidden="1" w:unhideWhenUsed="1"/>
+    <w:lsdException w:name="Plain Text" w:semiHidden="1" w:unhideWhenUsed="1"/>
+    <w:lsdException w:name="E-mail Signature" w:semiHidden="1" w:unhideWhenUsed="1"/>
+    <w:lsdException w:name="HTML Top of Form" w:semiHidden="1" w:unhideWhenUsed="1"/>
+    <w:lsdException w:name="HTML Bottom of Form" w:semiHidden="1" w:unhideWhenUsed="1"/>
+    <w:lsdException w:name="Normal (Web)" w:semiHidden="1" w:unhideWhenUsed="1"/>
+    <w:lsdException w:name="HTML Acronym" w:semiHidden="1" w:unhideWhenUsed="1"/>
+    <w:lsdException w:name="HTML Address" w:semiHidden="1" w:unhideWhenUsed="1"/>
+    <w:lsdException w:name="HTML Cite" w:semiHidden="1" w:unhideWhenUsed="1"/>
+    <w:lsdException w:name="HTML Code" w:semiHidden="1" w:unhideWhenUsed="1"/>
+    <w:lsdException w:name="HTML Definition" w:semiHidden="1" w:unhideWhenUsed="1"/>
+    <w:lsdException w:name="HTML Keyboard" w:semiHidden="1" w:unhideWhenUsed="1"/>
+    <w:lsdException w:name="HTML Preformatted" w:semiHidden="1" w:unhideWhenUsed="1"/>
+    <w:lsdException w:name="HTML Sample" w:semiHidden="1" w:unhideWhenUsed="1"/>
+    <w:lsdException w:name="HTML Typewriter" w:semiHidden="1" w:unhideWhenUsed="1"/>
+    <w:lsdException w:name="HTML Variable" w:semiHidden="1" w:unhideWhenUsed="1"/>
+    <w:lsdException w:name="Normal Table" w:semiHidden="1" w:unhideWhenUsed="1"/>
+    <w:lsdException w:name="annotation subject" w:semiHidden="1" w:unhideWhenUsed="1"/>
+    <w:lsdException w:name="No List" w:semiHidden="1" w:unhideWhenUsed="1"/>
+    <w:lsdException w:name="Outline List 1" w:semiHidden="1" w:unhideWhenUsed="1"/>
+    <w:lsdException w:name="Outline List 2" w:semiHidden="1" w:unhideWhenUsed="1"/>
+    <w:lsdException w:name="Outline List 3" w:semiHidden="1" w:unhideWhenUsed="1"/>
+    <w:lsdException w:name="Table Simple 1" w:semiHidden="1" w:unhideWhenUsed="1"/>
+    <w:lsdException w:name="Table Simple 2" w:semiHidden="1" w:unhideWhenUsed="1"/>
+    <w:lsdException w:name="Table Simple 3" w:semiHidden="1" w:unhideWhenUsed="1"/>
+    <w:lsdException w:name="Table Classic 1" w:semiHidden="1" w:unhideWhenUsed="1"/>
+    <w:lsdException w:name="Table Classic 2" w:semiHidden="1" w:unhideWhenUsed="1"/>
+    <w:lsdException w:name="Table Classic 3" w:semiHidden="1" w:unhideWhenUsed="1"/>
+    <w:lsdException w:name="Table Classic 4" w:semiHidden="1" w:unhideWhenUsed="1"/>
+    <w:lsdException w:name="Table Colorful 1" w:semiHidden="1" w:unhideWhenUsed="1"/>
+    <w:lsdException w:name="Table Colorful 2" w:semiHidden="1" w:unhideWhenUsed="1"/>
+    <w:lsdException w:name="Table Colorful 3" w:semiHidden="1" w:unhideWhenUsed="1"/>
+    <w:lsdException w:name="Table Columns 1" w:semiHidden="1" w:unhideWhenUsed="1"/>
+    <w:lsdException w:name="Table Columns 2" w:semiHidden="1" w:unhideWhenUsed="1"/>
+    <w:lsdException w:name="Table Columns 3" w:semiHidden="1" w:unhideWhenUsed="1"/>
+    <w:lsdException w:name="Table Columns 4" w:semiHidden="1" w:unhideWhenUsed="1"/>
+    <w:lsdException w:name="Table Columns 5" w:semiHidden="1" w:unhideWhenUsed="1"/>
+    <w:lsdException w:name="Table Grid 1" w:semiHidden="1" w:unhideWhenUsed="1"/>
+    <w:lsdException w:name="Table Grid 2" w:semiHidden="1" w:unhideWhenUsed="1"/>
+    <w:lsdException w:name="Table Grid 3" w:semiHidden="1" w:unhideWhenUsed="1"/>
+    <w:lsdException w:name="Table Grid 4" w:semiHidden="1" w:unhideWhenUsed="1"/>
+    <w:lsdException w:name="Table Grid 5" w:semiHidden="1" w:unhideWhenUsed="1"/>
+    <w:lsdException w:name="Table Grid 6" w:semiHidden="1" w:unhideWhenUsed="1"/>
+    <w:lsdException w:name="Table Grid 7" w:semiHidden="1" w:unhideWhenUsed="1"/>
+    <w:lsdException w:name="Table Grid 8" w:semiHidden="1" w:unhideWhenUsed="1"/>
+    <w:lsdException w:name="Table List 1" w:semiHidden="1" w:unhideWhenUsed="1"/>
+    <w:lsdException w:name="Table List 2" w:semiHidden="1" w:unhideWhenUsed="1"/>
+    <w:lsdException w:name="Table List 3" w:semiHidden="1" w:unhideWhenUsed="1"/>
+    <w:lsdException w:name="Table List 4" w:semiHidden="1" w:unhideWhenUsed="1"/>
+    <w:lsdException w:name="Table List 5" w:semiHidden="1" w:unhideWhenUsed="1"/>
+    <w:lsdException w:name="Table List 6" w:semiHidden="1" w:unhideWhenUsed="1"/>
+    <w:lsdException w:name="Table List 7" w:semiHidden="1" w:unhideWhenUsed="1"/>
+    <w:lsdException w:name="Table List 8" w:semiHidden="1" w:unhideWhenUsed="1"/>
+    <w:lsdException w:name="Table 3D effects 1" w:semiHidden="1" w:unhideWhenUsed="1"/>
+    <w:lsdException w:name="Table 3D effects 2" w:semiHidden="1" w:unhideWhenUsed="1"/>
+    <w:lsdException w:name="Table 3D effects 3" w:semiHidden="1" w:unhideWhenUsed="1"/>
+    <w:lsdException w:name="Table Contemporary" w:semiHidden="1" w:unhideWhenUsed="1"/>
+    <w:lsdException w:name="Table Elegant" w:semiHidden="1" w:unhideWhenUsed="1"/>
+    <w:lsdException w:name="Table Professional" w:semiHidden="1" w:unhideWhenUsed="1"/>
+    <w:lsdException w:name="Table Subtle 1" w:semiHidden="1" w:unhideWhenUsed="1"/>
+    <w:lsdException w:name="Table Subtle 2" w:semiHidden="1" w:unhideWhenUsed="1"/>
+    <w:lsdException w:name="Table Web 1" w:semiHidden="1" w:unhideWhenUsed="1"/>
+    <w:lsdException w:name="Table Web 2" w:semiHidden="1" w:unhideWhenUsed="1"/>
+    <w:lsdException w:name="Table Web 3" w:semiHidden="1" w:unhideWhenUsed="1"/>
+    <w:lsdException w:name="Balloon Text" w:semiHidden="1" w:unhideWhenUsed="1"/>
+    <w:lsdException w:name="Table Grid" w:semiHidden="1" w:uiPriority="59" w:unhideWhenUsed="1"/>
+    <w:lsdException w:name="Table Theme" w:semiHidden="1" w:unhideWhenUsed="1"/>
+    <w:lsdException w:name="Placeholder Text" w:semiHidden="1"/>
+    <w:lsdException w:name="No Spacing" w:uiPriority="1" w:qFormat="1"/>
+    <w:lsdException w:name="Light Shading" w:uiPriority="60"/>
+    <w:lsdException w:name="Light List" w:uiPriority="61"/>
+    <w:lsdException w:name="Light Grid" w:uiPriority="62"/>
+    <w:lsdException w:name="Medium Shading 1" w:uiPriority="63"/>
+    <w:lsdException w:name="Medium Shading 2" w:uiPriority="64"/>
+    <w:lsdException w:name="Medium List 1" w:uiPriority="65"/>
+    <w:lsdException w:name="Medium List 2" w:uiPriority="66"/>
+    <w:lsdException w:name="Medium Grid 1" w:uiPriority="67"/>
+    <w:lsdException w:name="Medium Grid 2" w:uiPriority="68"/>
+    <w:lsdException w:name="Medium Grid 3" w:uiPriority="69"/>
+    <w:lsdException w:name="Dark List" w:uiPriority="70"/>
+    <w:lsdException w:name="Colorful Shading" w:uiPriority="71"/>
+    <w:lsdException w:name="Colorful List" w:uiPriority="72"/>
+    <w:lsdException w:name="Colorful Grid" w:uiPriority="73"/>
+    <w:lsdException w:name="Light Shading Accent 1" w:uiPriority="60"/>
+    <w:lsdException w:name="Light List Accent 1" w:uiPriority="61"/>
+    <w:lsdException w:name="Light Grid Accent 1" w:uiPriority="62"/>
+    <w:lsdException w:name="Medium Shading 1 Accent 1" w:uiPriority="63"/>
+    <w:lsdException w:name="Medium Shading 2 Accent 1" w:uiPriority="64"/>
+    <w:lsdException w:name="Medium List 1 Accent 1" w:uiPriority="65"/>
+    <w:lsdException w:name="Revision" w:semiHidden="1"/>
+    <w:lsdException w:name="List Paragraph" w:uiPriority="34" w:qFormat="1"/>
+    <w:lsdException w:name="Quote" w:uiPriority="29" w:qFormat="1"/>
+    <w:lsdException w:name="Intense Quote" w:uiPriority="30" w:qFormat="1"/>
+    <w:lsdException w:name="Medium List 2 Accent 1" w:uiPriority="66"/>
+    <w:lsdException w:name="Medium Grid 1 Accent 1" w:uiPriority="67"/>
+    <w:lsdException w:name="Medium Grid 2 Accent 1" w:uiPriority="68"/>
+    <w:lsdException w:name="Medium Grid 3 Accent 1" w:uiPriority="69"/>
+    <w:lsdException w:name="Dark List Accent 1" w:uiPriority="70"/>
+    <w:lsdException w:name="Colorful Shading Accent 1" w:uiPriority="71"/>
+    <w:lsdException w:name="Colorful List Accent 1" w:uiPriority="72"/>
+    <w:lsdException w:name="Colorful Grid Accent 1" w:uiPriority="73"/>
+    <w:lsdException w:name="Light Shading Accent 2" w:uiPriority="60"/>
+    <w:lsdException w:name="Light List Accent 2" w:uiPriority="61"/>
+    <w:lsdException w:name="Light Grid Accent 2" w:uiPriority="62"/>
+    <w:lsdException w:name="Medium Shading 1 Accent 2" w:uiPriority="63"/>
+    <w:lsdException w:name="Medium Shading 2 Accent 2" w:uiPriority="64"/>
+    <w:lsdException w:name="Medium List 1 Accent 2" w:uiPriority="65"/>
+    <w:lsdException w:name="Medium List 2 Accent 2" w:uiPriority="66"/>
+    <w:lsdException w:name="Medium Grid 1 Accent 2" w:uiPriority="67"/>
+    <w:lsdException w:name="Medium Grid 2 Accent 2" w:uiPriority="68"/>
+    <w:lsdException w:name="Medium Grid 3 Accent 2" w:uiPriority="69"/>
+    <w:lsdException w:name="Dark List Accent 2" w:uiPriority="70"/>
+    <w:lsdException w:name="Colorful Shading Accent 2" w:uiPriority="71"/>
+    <w:lsdException w:name="Colorful List Accent 2" w:uiPriority="72"/>
+    <w:lsdException w:name="Colorful Grid Accent 2" w:uiPriority="73"/>
+    <w:lsdException w:name="Light Shading Accent 3" w:uiPriority="60"/>
+    <w:lsdException w:name="Light List Accent 3" w:uiPriority="61"/>
+    <w:lsdException w:name="Light Grid Accent 3" w:uiPriority="62"/>
+    <w:lsdException w:name="Medium Shading 1 Accent 3" w:uiPriority="63"/>
+    <w:lsdException w:name="Medium Shading 2 Accent 3" w:uiPriority="64"/>
+    <w:lsdException w:name="Medium List 1 Accent 3" w:uiPriority="65"/>
+    <w:lsdException w:name="Medium List 2 Accent 3" w:uiPriority="66"/>
+    <w:lsdException w:name="Medium Grid 1 Accent 3" w:uiPriority="67"/>
+    <w:lsdException w:name="Medium Grid 2 Accent 3" w:uiPriority="68"/>
+    <w:lsdException w:name="Medium Grid 3 Accent 3" w:uiPriority="69"/>
+    <w:lsdException w:name="Dark List Accent 3" w:uiPriority="70"/>
+    <w:lsdException w:name="Colorful Shading Accent 3" w:uiPriority="71"/>
+    <w:lsdException w:name="Colorful List Accent 3" w:uiPriority="72"/>
+    <w:lsdException w:name="Colorful Grid Accent 3" w:uiPriority="73"/>
+    <w:lsdException w:name="Light Shading Accent 4" w:uiPriority="60"/>
+    <w:lsdException w:name="Light List Accent 4" w:uiPriority="61"/>
+    <w:lsdException w:name="Light Grid Accent 4" w:uiPriority="62"/>
+    <w:lsdException w:name="Medium Shading 1 Accent 4" w:uiPriority="63"/>
+    <w:lsdException w:name="Medium Shading 2 Accent 4" w:uiPriority="64"/>
+    <w:lsdException w:name="Medium List 1 Accent 4" w:uiPriority="65"/>
+    <w:lsdException w:name="Medium List 2 Accent 4" w:uiPriority="66"/>
+    <w:lsdException w:name="Medium Grid 1 Accent 4" w:uiPriority="67"/>
+    <w:lsdException w:name="Medium Grid 2 Accent 4" w:uiPriority="68"/>
+    <w:lsdException w:name="Medium Grid 3 Accent 4" w:uiPriority="69"/>
+    <w:lsdException w:name="Dark List Accent 4" w:uiPriority="70"/>
+    <w:lsdException w:name="Colorful Shading Accent 4" w:uiPriority="71"/>
+    <w:lsdException w:name="Colorful List Accent 4" w:uiPriority="72"/>
+    <w:lsdException w:name="Colorful Grid Accent 4" w:uiPriority="73"/>
+    <w:lsdException w:name="Light Shading Accent 5" w:uiPriority="60"/>
+    <w:lsdException w:name="Light List Accent 5" w:uiPriority="61"/>
+    <w:lsdException w:name="Light Grid Accent 5" w:uiPriority="62"/>
+    <w:lsdException w:name="Medium Shading 1 Accent 5" w:uiPriority="63"/>
+    <w:lsdException w:name="Medium Shading 2 Accent 5" w:uiPriority="64"/>
+    <w:lsdException w:name="Medium List 1 Accent 5" w:uiPriority="65"/>
+    <w:lsdException w:name="Medium List 2 Accent 5" w:uiPriority="66"/>
+    <w:lsdException w:name="Medium Grid 1 Accent 5" w:uiPriority="67"/>
+    <w:lsdException w:name="Medium Grid 2 Accent 5" w:uiPriority="68"/>
+    <w:lsdException w:name="Medium Grid 3 Accent 5" w:uiPriority="69"/>
+    <w:lsdException w:name="Dark List Accent 5" w:uiPriority="70"/>
+    <w:lsdException w:name="Colorful Shading Accent 5" w:uiPriority="71"/>
+    <w:lsdException w:name="Colorful List Accent 5" w:uiPriority="72"/>
+    <w:lsdException w:name="Colorful Grid Accent 5" w:uiPriority="73"/>
+    <w:lsdException w:name="Light Shading Accent 6" w:uiPriority="60"/>
+    <w:lsdException w:name="Light List Accent 6" w:uiPriority="61"/>
+    <w:lsdException w:name="Light Grid Accent 6" w:uiPriority="62"/>
+    <w:lsdException w:name="Medium Shading 1 Accent 6" w:uiPriority="63"/>
+    <w:lsdException w:name="Medium Shading 2 Accent 6" w:uiPriority="64"/>
+    <w:lsdException w:name="Medium List 1 Accent 6" w:uiPriority="65"/>
+    <w:lsdException w:name="Medium List 2 Accent 6" w:uiPriority="66"/>
+    <w:lsdException w:name="Medium Grid 1 Accent 6" w:uiPriority="67"/>
+    <w:lsdException w:name="Medium Grid 2 Accent 6" w:uiPriority="68"/>
+    <w:lsdException w:name="Medium Grid 3 Accent 6" w:uiPriority="69"/>
+    <w:lsdException w:name="Dark List Accent 6" w:uiPriority="70"/>
+    <w:lsdException w:name="Colorful Shading Accent 6" w:uiPriority="71"/>
+    <w:lsdException w:name="Colorful List Accent 6" w:uiPriority="72"/>
+    <w:lsdException w:name="Colorful Grid Accent 6" w:uiPriority="73"/>
+    <w:lsdException w:name="Subtle Emphasis" w:uiPriority="19" w:qFormat="1"/>
+    <w:lsdException w:name="Intense Emphasis" w:uiPriority="21" w:qFormat="1"/>
+    <w:lsdException w:name="Subtle Reference" w:uiPriority="31" w:qFormat="1"/>
+    <w:lsdException w:name="Intense Reference" w:uiPriority="32" w:qFormat="1"/>
+    <w:lsdException w:name="Book Title" w:uiPriority="33" w:qFormat="1"/>
+    <w:lsdException w:name="Bibliography" w:semiHidden="1" w:uiPriority="37" w:unhideWhenUsed="1"/>
+    <w:lsdException w:name="TOC Heading" w:semiHidden="1" w:uiPriority="39" w:unhideWhenUsed="1" w:qFormat="1"/>
+    <w:lsdException w:name="Plain Table 1" w:uiPriority="41"/>
+    <w:lsdException w:name="Plain Table 2" w:uiPriority="42"/>
+    <w:lsdException w:name="Plain Table 3" w:uiPriority="43"/>
+    <w:lsdException w:name="Plain Table 4" w:uiPriority="44"/>
+    <w:lsdException w:name="Plain Table 5" w:uiPriority="45"/>
+    <w:lsdException w:name="Grid Table Light" w:uiPriority="40"/>
+    <w:lsdException w:name="Grid Table 1 Light" w:uiPriority="46"/>
+    <w:lsdException w:name="Grid Table 2" w:uiPriority="47"/>
+    <w:lsdException w:name="Grid Table 3" w:uiPriority="48"/>
+    <w:lsdException w:name="Grid Table 4" w:uiPriority="49"/>
+    <w:lsdException w:name="Grid Table 5 Dark" w:uiPriority="50"/>
+    <w:lsdException w:name="Grid Table 6 Colorful" w:uiPriority="51"/>
+    <w:lsdException w:name="Grid Table 7 Colorful" w:uiPriority="52"/>
+    <w:lsdException w:name="Grid Table 1 Light Accent 1" w:uiPriority="46"/>
+    <w:lsdException w:name="Grid Table 2 Accent 1" w:uiPriority="47"/>
+    <w:lsdException w:name="Grid Table 3 Accent 1" w:uiPriority="48"/>
+    <w:lsdException w:name="Grid Table 4 Accent 1" w:uiPriority="49"/>
+    <w:lsdException w:name="Grid Table 5 Dark Accent 1" w:uiPriority="50"/>
+    <w:lsdException w:name="Grid Table 6 Colorful Accent 1" w:uiPriority="51"/>
+    <w:lsdException w:name="Grid Table 7 Colorful Accent 1" w:uiPriority="52"/>
+    <w:lsdException w:name="Grid Table 1 Light Accent 2" w:uiPriority="46"/>
+    <w:lsdException w:name="Grid Table 2 Accent 2" w:uiPriority="47"/>
+    <w:lsdException w:name="Grid Table 3 Accent 2" w:uiPriority="48"/>
+    <w:lsdException w:name="Grid Table 4 Accent 2" w:uiPriority="49"/>
+    <w:lsdException w:name="Grid Table 5 Dark Accent 2" w:uiPriority="50"/>
+    <w:lsdException w:name="Grid Table 6 Colorful Accent 2" w:uiPriority="51"/>
+    <w:lsdException w:name="Grid Table 7 Colorful Accent 2" w:uiPriority="52"/>
+    <w:lsdException w:name="Grid Table 1 Light Accent 3" w:uiPriority="46"/>
+    <w:lsdException w:name="Grid Table 2 Accent 3" w:uiPriority="47"/>
+    <w:lsdException w:name="Grid Table 3 Accent 3" w:uiPriority="48"/>
+    <w:lsdException w:name="Grid Table 4 Accent 3" w:uiPriority="49"/>
+    <w:lsdException w:name="Grid Table 5 Dark Accent 3" w:uiPriority="50"/>
+    <w:lsdException w:name="Grid Table 6 Colorful Accent 3" w:uiPriority="51"/>
+    <w:lsdException w:name="Grid Table 7 Colorful Accent 3" w:uiPriority="52"/>
+    <w:lsdException w:name="Grid Table 1 Light Accent 4" w:uiPriority="46"/>
+    <w:lsdException w:name="Grid Table 2 Accent 4" w:uiPriority="47"/>
+    <w:lsdException w:name="Grid Table 3 Accent 4" w:uiPriority="48"/>
+    <w:lsdException w:name="Grid Table 4 Accent 4" w:uiPriority="49"/>
+    <w:lsdException w:name="Grid Table 5 Dark Accent 4" w:uiPriority="50"/>
+    <w:lsdException w:name="Grid Table 6 Colorful Accent 4" w:uiPriority="51"/>
+    <w:lsdException w:name="Grid Table 7 Colorful Accent 4" w:uiPriority="52"/>
+    <w:lsdException w:name="Grid Table 1 Light Accent 5" w:uiPriority="46"/>
+    <w:lsdException w:name="Grid Table 2 Accent 5" w:uiPriority="47"/>
+    <w:lsdException w:name="Grid Table 3 Accent 5" w:uiPriority="48"/>
+    <w:lsdException w:name="Grid Table 4 Accent 5" w:uiPriority="49"/>
+    <w:lsdException w:name="Grid Table 5 Dark Accent 5" w:uiPriority="50"/>
+    <w:lsdException w:name="Grid Table 6 Colorful Accent 5" w:uiPriority="51"/>
+    <w:lsdException w:name="Grid Table 7 Colorful Accent 5" w:uiPriority="52"/>
+    <w:lsdException w:name="Grid Table 1 Light Accent 6" w:uiPriority="46"/>
+    <w:lsdException w:name="Grid Table 2 Accent 6" w:uiPriority="47"/>
+    <w:lsdException w:name="Grid Table 3 Accent 6" w:uiPriority="48"/>
+    <w:lsdException w:name="Grid Table 4 Accent 6" w:uiPriority="49"/>
+    <w:lsdException w:name="Grid Table 5 Dark Accent 6" w:uiPriority="50"/>
+    <w:lsdException w:name="Grid Table 6 Colorful Accent 6" w:uiPriority="51"/>
+    <w:lsdException w:name="Grid Table 7 Colorful Accent 6" w:uiPriority="52"/>
+    <w:lsdException w:name="List Table 1 Light" w:uiPriority="46"/>
+    <w:lsdException w:name="List Table 2" w:uiPriority="47"/>
+    <w:lsdException w:name="List Table 3" w:uiPriority="48"/>
+    <w:lsdException w:name="List Table 4" w:uiPriority="49"/>
+    <w:lsdException w:name="List Table 5 Dark" w:uiPriority="50"/>
+    <w:lsdException w:name="List Table 6 Colorful" w:uiPriority="51"/>
+    <w:lsdException w:name="List Table 7 Colorful" w:uiPriority="52"/>
+    <w:lsdException w:name="List Table 1 Light Accent 1" w:uiPriority="46"/>
+    <w:lsdException w:name="List Table 2 Accent 1" w:uiPriority="47"/>
+    <w:lsdException w:name="List Table 3 Accent 1" w:uiPriority="48"/>
+    <w:lsdException w:name="List Table 4 Accent 1" w:uiPriority="49"/>
+    <w:lsdException w:name="List Table 5 Dark Accent 1" w:uiPriority="50"/>
+    <w:lsdException w:name="List Table 6 Colorful Accent 1" w:uiPriority="51"/>
+    <w:lsdException w:name="List Table 7 Colorful Accent 1" w:uiPriority="52"/>
+    <w:lsdException w:name="List Table 1 Light Accent 2" w:uiPriority="46"/>
+    <w:lsdException w:name="List Table 2 Accent 2" w:uiPriority="47"/>
+    <w:lsdException w:name="List Table 3 Accent 2" w:uiPriority="48"/>
+    <w:lsdException w:name="List Table 4 Accent 2" w:uiPriority="49"/>
+    <w:lsdException w:name="List Table 5 Dark Accent 2" w:uiPriority="50"/>
+    <w:lsdException w:name="List Table 6 Colorful Accent 2" w:uiPriority="51"/>
+    <w:lsdException w:name="List Table 7 Colorful Accent 2" w:uiPriority="52"/>
+    <w:lsdException w:name="List Table 1 Light Accent 3" w:uiPriority="46"/>
+    <w:lsdException w:name="List Table 2 Accent 3" w:uiPriority="47"/>
+    <w:lsdException w:name="List Table 3 Accent 3" w:uiPriority="48"/>
+    <w:lsdException w:name="List Table 4 Accent 3" w:uiPriority="49"/>
+    <w:lsdException w:name="List Table 5 Dark Accent 3" w:uiPriority="50"/>
+    <w:lsdException w:name="List Table 6 Colorful Accent 3" w:uiPriority="51"/>
+    <w:lsdException w:name="List Table 7 Colorful Accent 3" w:uiPriority="52"/>
+    <w:lsdException w:name="List Table 1 Light Accent 4" w:uiPriority="46"/>
+    <w:lsdException w:name="List Table 2 Accent 4" w:uiPriority="47"/>
+    <w:lsdException w:name="List Table 3 Accent 4" w:uiPriority="48"/>
+    <w:lsdException w:name="List Table 4 Accent 4" w:uiPriority="49"/>
+    <w:lsdException w:name="List Table 5 Dark Accent 4" w:uiPriority="50"/>
+    <w:lsdException w:name="List Table 6 Colorful Accent 4" w:uiPriority="51"/>
+    <w:lsdException w:name="List Table 7 Colorful Accent 4" w:uiPriority="52"/>
+    <w:lsdException w:name="List Table 1 Light Accent 5" w:uiPriority="46"/>
+    <w:lsdException w:name="List Table 2 Accent 5" w:uiPriority="47"/>
+    <w:lsdException w:name="List Table 3 Accent 5" w:uiPriority="48"/>
+    <w:lsdException w:name="List Table 4 Accent 5" w:uiPriority="49"/>
+    <w:lsdException w:name="List Table 5 Dark Accent 5" w:uiPriority="50"/>
+    <w:lsdException w:name="List Table 6 Colorful Accent 5" w:uiPriority="51"/>
+    <w:lsdException w:name="List Table 7 Colorful Accent 5" w:uiPriority="52"/>
+    <w:lsdException w:name="List Table 1 Light Accent 6" w:uiPriority="46"/>
+    <w:lsdException w:name="List Table 2 Accent 6" w:uiPriority="47"/>
+    <w:lsdException w:name="List Table 3 Accent 6" w:uiPriority="48"/>
+    <w:lsdException w:name="List Table 4 Accent 6" w:uiPriority="49"/>
+    <w:lsdException w:name="List Table 5 Dark Accent 6" w:uiPriority="50"/>
+    <w:lsdException w:name="List Table 6 Colorful Accent 6" w:uiPriority="51"/>
+    <w:lsdException w:name="List Table 7 Colorful Accent 6" w:uiPriority="52"/>
+    <w:lsdException w:name="Mention" w:semiHidden="1" w:unhideWhenUsed="1"/>
+    <w:lsdException w:name="Smart Hyperlink" w:semiHidden="1" w:unhideWhenUsed="1"/>
+    <w:lsdException w:name="Hashtag" w:semiHidden="1" w:unhideWhenUsed="1"/>
   </w:latentStyles>
   <w:style w:type="paragraph" w:default="1" w:styleId="a">
     <w:name w:val="Normal"/>
@@ -12087,7 +11844,7 @@
 </file>
 
 <file path=customXml/itemProps1.xml><?xml version="1.0" encoding="utf-8"?>
-<ds:datastoreItem xmlns:ds="http://schemas.openxmlformats.org/officeDocument/2006/customXml" ds:itemID="{53806FEC-B89C-4D8A-898F-E63E5AF48E0F}">
+<ds:datastoreItem xmlns:ds="http://schemas.openxmlformats.org/officeDocument/2006/customXml" ds:itemID="{5327BBEF-5DCA-4858-AC5F-632B2F4FC879}">
   <ds:schemaRefs>
     <ds:schemaRef ds:uri="http://schemas.openxmlformats.org/officeDocument/2006/bibliography"/>
   </ds:schemaRefs>

</xml_diff>